<commit_message>
Updates Semantics and Design decisions.
</commit_message>
<xml_diff>
--- a/Semantics_10.docx
+++ b/Semantics_10.docx
@@ -6,13 +6,19 @@
       <w:pPr>
         <w:pStyle w:val="Heading1"/>
       </w:pPr>
-      <w:bookmarkStart w:id="0" w:name="_GoBack"/>
-      <w:bookmarkEnd w:id="0"/>
       <w:r>
         <w:t xml:space="preserve">Design </w:t>
       </w:r>
       <w:r>
         <w:t>Decisions</w:t>
+      </w:r>
+    </w:p>
+    <w:p>
+      <w:pPr>
+        <w:pStyle w:val="Heading2"/>
+      </w:pPr>
+      <w:r>
+        <w:t>Basics</w:t>
       </w:r>
     </w:p>
     <w:p>
@@ -52,206 +58,6 @@
         <w:rPr>
           <w:rFonts w:eastAsiaTheme="minorEastAsia"/>
         </w:rPr>
-        <w:t>Simultaneous</w:t>
-      </w:r>
-      <w:r>
-        <w:rPr>
-          <w:rFonts w:eastAsiaTheme="minorEastAsia"/>
-        </w:rPr>
-        <w:t xml:space="preserve"> continuous behavior in on</w:t>
-      </w:r>
-      <w:r>
-        <w:rPr>
-          <w:rFonts w:eastAsiaTheme="minorEastAsia"/>
-        </w:rPr>
-        <w:t>e</w:t>
-      </w:r>
-      <w:r>
-        <w:rPr>
-          <w:rFonts w:eastAsiaTheme="minorEastAsia"/>
-        </w:rPr>
-        <w:t xml:space="preserve"> actor is allowed.</w:t>
-      </w:r>
-    </w:p>
-    <w:p>
-      <w:pPr>
-        <w:pStyle w:val="ListParagraph"/>
-        <w:numPr>
-          <w:ilvl w:val="1"/>
-          <w:numId w:val="1"/>
-        </w:numPr>
-        <w:rPr>
-          <w:rFonts w:eastAsiaTheme="minorEastAsia"/>
-          <w:b/>
-          <w:bCs/>
-        </w:rPr>
-      </w:pPr>
-      <w:r>
-        <w:rPr>
-          <w:rFonts w:eastAsiaTheme="minorEastAsia"/>
-        </w:rPr>
-        <w:t>Equations on same variable are summed for continuous behavior.</w:t>
-      </w:r>
-    </w:p>
-    <w:p>
-      <w:pPr>
-        <w:pStyle w:val="ListParagraph"/>
-        <w:numPr>
-          <w:ilvl w:val="0"/>
-          <w:numId w:val="1"/>
-        </w:numPr>
-        <w:rPr>
-          <w:rFonts w:eastAsiaTheme="minorEastAsia"/>
-          <w:b/>
-          <w:bCs/>
-        </w:rPr>
-      </w:pPr>
-      <w:r>
-        <w:rPr>
-          <w:rFonts w:eastAsiaTheme="minorEastAsia"/>
-        </w:rPr>
-        <w:t>There is only on</w:t>
-      </w:r>
-      <w:r>
-        <w:rPr>
-          <w:rFonts w:eastAsiaTheme="minorEastAsia"/>
-        </w:rPr>
-        <w:t>e</w:t>
-      </w:r>
-      <w:r>
-        <w:rPr>
-          <w:rFonts w:eastAsiaTheme="minorEastAsia"/>
-        </w:rPr>
-        <w:t xml:space="preserve"> type of message and this message can contain continuous and computational behavior at the same time.</w:t>
-      </w:r>
-    </w:p>
-    <w:p>
-      <w:pPr>
-        <w:pStyle w:val="ListParagraph"/>
-        <w:numPr>
-          <w:ilvl w:val="0"/>
-          <w:numId w:val="1"/>
-        </w:numPr>
-        <w:rPr>
-          <w:rFonts w:eastAsiaTheme="minorEastAsia"/>
-          <w:b/>
-          <w:bCs/>
-        </w:rPr>
-      </w:pPr>
-      <w:r>
-        <w:rPr>
-          <w:rFonts w:eastAsiaTheme="minorEastAsia"/>
-        </w:rPr>
-        <w:t>Because most continuous behaviors have physical nature</w:t>
-      </w:r>
-    </w:p>
-    <w:p>
-      <w:pPr>
-        <w:pStyle w:val="ListParagraph"/>
-        <w:numPr>
-          <w:ilvl w:val="1"/>
-          <w:numId w:val="1"/>
-        </w:numPr>
-        <w:rPr>
-          <w:rFonts w:eastAsiaTheme="minorEastAsia"/>
-          <w:b/>
-          <w:bCs/>
-        </w:rPr>
-      </w:pPr>
-      <w:r>
-        <w:rPr>
-          <w:rFonts w:eastAsiaTheme="minorEastAsia"/>
-        </w:rPr>
-        <w:t xml:space="preserve">Processing a continuous transition (behavior </w:t>
-      </w:r>
-      <w:r>
-        <w:rPr>
-          <w:rFonts w:eastAsiaTheme="minorEastAsia"/>
-        </w:rPr>
-        <w:t>deprecation</w:t>
-      </w:r>
-      <w:r>
-        <w:rPr>
-          <w:rFonts w:eastAsiaTheme="minorEastAsia"/>
-        </w:rPr>
-        <w:t xml:space="preserve">) has higher </w:t>
-      </w:r>
-      <w:r>
-        <w:rPr>
-          <w:rFonts w:eastAsiaTheme="minorEastAsia"/>
-        </w:rPr>
-        <w:t>priority than processing normal message</w:t>
-      </w:r>
-    </w:p>
-    <w:p>
-      <w:pPr>
-        <w:pStyle w:val="ListParagraph"/>
-        <w:numPr>
-          <w:ilvl w:val="1"/>
-          <w:numId w:val="1"/>
-        </w:numPr>
-        <w:rPr>
-          <w:rFonts w:eastAsiaTheme="minorEastAsia"/>
-          <w:b/>
-          <w:bCs/>
-        </w:rPr>
-      </w:pPr>
-      <w:r>
-        <w:rPr>
-          <w:rFonts w:eastAsiaTheme="minorEastAsia"/>
-        </w:rPr>
-        <w:t>Continuous transitions can be processed even when actor is suspended (due to computation delay)</w:t>
-      </w:r>
-    </w:p>
-    <w:p>
-      <w:pPr>
-        <w:pStyle w:val="ListParagraph"/>
-        <w:numPr>
-          <w:ilvl w:val="0"/>
-          <w:numId w:val="1"/>
-        </w:numPr>
-        <w:rPr>
-          <w:rFonts w:eastAsiaTheme="minorEastAsia"/>
-          <w:b/>
-          <w:bCs/>
-        </w:rPr>
-      </w:pPr>
-      <w:r>
-        <w:rPr>
-          <w:rFonts w:eastAsiaTheme="minorEastAsia"/>
-        </w:rPr>
-        <w:t>Continuous transitions</w:t>
-      </w:r>
-      <w:r>
-        <w:rPr>
-          <w:rFonts w:eastAsiaTheme="minorEastAsia"/>
-        </w:rPr>
-        <w:t xml:space="preserve"> (actions)</w:t>
-      </w:r>
-      <w:r>
-        <w:rPr>
-          <w:rFonts w:eastAsiaTheme="minorEastAsia"/>
-        </w:rPr>
-        <w:t xml:space="preserve"> cannot have time delays.</w:t>
-      </w:r>
-    </w:p>
-    <w:p>
-      <w:pPr>
-        <w:pStyle w:val="ListParagraph"/>
-        <w:numPr>
-          <w:ilvl w:val="0"/>
-          <w:numId w:val="1"/>
-        </w:numPr>
-        <w:rPr>
-          <w:rFonts w:eastAsiaTheme="minorEastAsia"/>
-          <w:b/>
-          <w:bCs/>
-        </w:rPr>
-      </w:pPr>
-      <w:r>
-        <w:rPr>
-          <w:rFonts w:eastAsiaTheme="minorEastAsia"/>
-        </w:rPr>
         <w:t xml:space="preserve">Because computation delay is </w:t>
       </w:r>
       <w:r>
@@ -284,15 +90,85 @@
         <w:rPr>
           <w:rFonts w:eastAsiaTheme="minorEastAsia"/>
         </w:rPr>
-        <w:t>At most one Continuous behavior can be active on each continuous variable. This restriction is due to tooling (SpaceEx) and compositional semantic.</w:t>
+        <w:t>At most one Continuous behavior can be active on each continuous variable. This restriction is due to tooling (</w:t>
+      </w:r>
+      <w:proofErr w:type="spellStart"/>
+      <w:r>
+        <w:rPr>
+          <w:rFonts w:eastAsiaTheme="minorEastAsia"/>
+        </w:rPr>
+        <w:t>SpaceEx</w:t>
+      </w:r>
+      <w:proofErr w:type="spellEnd"/>
+      <w:r>
+        <w:rPr>
+          <w:rFonts w:eastAsiaTheme="minorEastAsia"/>
+        </w:rPr>
+        <w:t>) and compositional semantic.</w:t>
       </w:r>
     </w:p>
+    <w:p>
+      <w:pPr>
+        <w:rPr>
+          <w:rFonts w:eastAsiaTheme="minorEastAsia"/>
+          <w:b/>
+          <w:bCs/>
+        </w:rPr>
+      </w:pPr>
+    </w:p>
+    <w:p>
+      <w:pPr>
+        <w:pStyle w:val="Heading2"/>
+      </w:pPr>
+      <w:r>
+        <w:t>Separation of Cyber actors from physical actors</w:t>
+      </w:r>
+    </w:p>
+    <w:p>
+      <w:r>
+        <w:t xml:space="preserve">Physical actors are the actors that process physical behaviors. </w:t>
+      </w:r>
+      <w:r>
+        <w:t xml:space="preserve"> They contain a set of continuous variables and a set of modes. The modes define the continuous behavior on the variables. A physical actor can only have one current mode. Physical actors can send messages to cyber actors on the mode expiration. Physical actors can read-share their variables.</w:t>
+      </w:r>
+      <w:r>
+        <w:t xml:space="preserve"> These actors can have delayed statements.</w:t>
+      </w:r>
+    </w:p>
+    <w:p>
+      <w:r>
+        <w:t xml:space="preserve">Cyber actors are the actors that process cyber behaviors. They contain a set of discrete variables and a set of methods (message servers). Cyber actors can communicate which other by sending (asynchronous) messages. Cyber actors can change the physical </w:t>
+      </w:r>
+      <w:proofErr w:type="gramStart"/>
+      <w:r>
+        <w:t>actors</w:t>
+      </w:r>
+      <w:proofErr w:type="gramEnd"/>
+      <w:r>
+        <w:t xml:space="preserve"> mode (synchronous). </w:t>
+      </w:r>
+    </w:p>
+    <w:p/>
     <w:p>
       <w:pPr>
         <w:pStyle w:val="Heading1"/>
       </w:pPr>
       <w:r>
-        <w:t>Features of HPalang (Cyber Rebeca) are</w:t>
+        <w:t xml:space="preserve">Features of </w:t>
+      </w:r>
+      <w:proofErr w:type="spellStart"/>
+      <w:r>
+        <w:t>HPalang</w:t>
+      </w:r>
+      <w:proofErr w:type="spellEnd"/>
+      <w:r>
+        <w:t xml:space="preserve"> (</w:t>
+      </w:r>
+      <w:r>
+        <w:t>Hybrid</w:t>
+      </w:r>
+      <w:r>
+        <w:t xml:space="preserve"> Rebeca) are</w:t>
       </w:r>
     </w:p>
     <w:p>
@@ -390,6 +266,112 @@
       <w:r>
         <w:t>Semantics</w:t>
       </w:r>
+    </w:p>
+    <w:p>
+      <w:pPr>
+        <w:rPr>
+          <w:rFonts w:eastAsiaTheme="minorEastAsia"/>
+        </w:rPr>
+      </w:pPr>
+      <w:r>
+        <w:rPr>
+          <w:rFonts w:eastAsiaTheme="minorEastAsia"/>
+        </w:rPr>
+        <w:t xml:space="preserve">Runtime State = </w:t>
+      </w:r>
+      <m:oMath>
+        <m:sSup>
+          <m:sSupPr>
+            <m:ctrlPr>
+              <w:rPr>
+                <w:rFonts w:ascii="Cambria Math" w:eastAsiaTheme="minorEastAsia" w:hAnsi="Cambria Math"/>
+                <w:i/>
+              </w:rPr>
+            </m:ctrlPr>
+          </m:sSupPr>
+          <m:e>
+            <m:r>
+              <m:rPr>
+                <m:sty m:val="p"/>
+              </m:rPr>
+              <w:rPr>
+                <w:rFonts w:ascii="Cambria Math" w:eastAsiaTheme="minorEastAsia" w:hAnsi="Cambria Math"/>
+              </w:rPr>
+              <w:softHyphen/>
+            </m:r>
+            <m:r>
+              <w:rPr>
+                <w:rFonts w:ascii="Cambria Math" w:eastAsiaTheme="minorEastAsia" w:hAnsi="Cambria Math"/>
+              </w:rPr>
+              <m:t>C</m:t>
+            </m:r>
+            <m:r>
+              <m:rPr>
+                <m:sty m:val="p"/>
+              </m:rPr>
+              <w:rPr>
+                <w:rFonts w:ascii="Cambria Math" w:eastAsiaTheme="minorEastAsia" w:hAnsi="Cambria Math"/>
+              </w:rPr>
+              <w:softHyphen/>
+            </m:r>
+            <m:r>
+              <m:rPr>
+                <m:sty m:val="p"/>
+              </m:rPr>
+              <w:rPr>
+                <w:rFonts w:ascii="Cambria Math" w:eastAsiaTheme="minorEastAsia" w:hAnsi="Cambria Math"/>
+              </w:rPr>
+              <w:softHyphen/>
+            </m:r>
+            <m:r>
+              <w:rPr>
+                <w:rFonts w:ascii="Cambria Math" w:hAnsi="Cambria Math"/>
+              </w:rPr>
+              <m:t>Actor</m:t>
+            </m:r>
+          </m:e>
+          <m:sup>
+            <m:r>
+              <w:rPr>
+                <w:rFonts w:ascii="Cambria Math" w:eastAsiaTheme="minorEastAsia" w:hAnsi="Cambria Math"/>
+              </w:rPr>
+              <m:t>*</m:t>
+            </m:r>
+          </m:sup>
+        </m:sSup>
+        <m:r>
+          <w:rPr>
+            <w:rFonts w:ascii="Cambria Math" w:eastAsiaTheme="minorEastAsia" w:hAnsi="Cambria Math"/>
+          </w:rPr>
+          <m:t>×</m:t>
+        </m:r>
+        <m:sSup>
+          <m:sSupPr>
+            <m:ctrlPr>
+              <w:rPr>
+                <w:rFonts w:ascii="Cambria Math" w:eastAsiaTheme="minorEastAsia" w:hAnsi="Cambria Math"/>
+                <w:i/>
+              </w:rPr>
+            </m:ctrlPr>
+          </m:sSupPr>
+          <m:e>
+            <m:r>
+              <w:rPr>
+                <w:rFonts w:ascii="Cambria Math" w:eastAsiaTheme="minorEastAsia" w:hAnsi="Cambria Math"/>
+              </w:rPr>
+              <m:t>PActor</m:t>
+            </m:r>
+          </m:e>
+          <m:sup>
+            <m:r>
+              <w:rPr>
+                <w:rFonts w:ascii="Cambria Math" w:eastAsiaTheme="minorEastAsia" w:hAnsi="Cambria Math"/>
+              </w:rPr>
+              <m:t>*</m:t>
+            </m:r>
+          </m:sup>
+        </m:sSup>
+      </m:oMath>
     </w:p>
     <w:p>
       <w:pPr>
@@ -511,11 +493,27 @@
           <w:rFonts w:eastAsiaTheme="minorEastAsia"/>
         </w:rPr>
       </w:pPr>
+      <w:proofErr w:type="spellStart"/>
+      <w:proofErr w:type="gramStart"/>
       <w:r>
         <w:rPr>
           <w:rFonts w:eastAsiaTheme="minorEastAsia"/>
         </w:rPr>
-        <w:t>DVar : set of all discrete variables names.</w:t>
+        <w:t>DVar</w:t>
+      </w:r>
+      <w:proofErr w:type="spellEnd"/>
+      <w:r>
+        <w:rPr>
+          <w:rFonts w:eastAsiaTheme="minorEastAsia"/>
+        </w:rPr>
+        <w:t xml:space="preserve"> :</w:t>
+      </w:r>
+      <w:proofErr w:type="gramEnd"/>
+      <w:r>
+        <w:rPr>
+          <w:rFonts w:eastAsiaTheme="minorEastAsia"/>
+        </w:rPr>
+        <w:t xml:space="preserve"> set of all discrete variables names.</w:t>
       </w:r>
     </w:p>
     <w:p>
@@ -524,11 +522,27 @@
           <w:rFonts w:eastAsiaTheme="minorEastAsia"/>
         </w:rPr>
       </w:pPr>
+      <w:proofErr w:type="spellStart"/>
+      <w:proofErr w:type="gramStart"/>
       <w:r>
         <w:rPr>
           <w:rFonts w:eastAsiaTheme="minorEastAsia"/>
         </w:rPr>
-        <w:t>CVar : set of all continuous variables names.</w:t>
+        <w:t>CVar</w:t>
+      </w:r>
+      <w:proofErr w:type="spellEnd"/>
+      <w:r>
+        <w:rPr>
+          <w:rFonts w:eastAsiaTheme="minorEastAsia"/>
+        </w:rPr>
+        <w:t xml:space="preserve"> :</w:t>
+      </w:r>
+      <w:proofErr w:type="gramEnd"/>
+      <w:r>
+        <w:rPr>
+          <w:rFonts w:eastAsiaTheme="minorEastAsia"/>
+        </w:rPr>
+        <w:t xml:space="preserve"> set of all continuous variables names.</w:t>
       </w:r>
     </w:p>
     <w:p>
@@ -537,11 +551,27 @@
           <w:rFonts w:eastAsiaTheme="minorEastAsia"/>
         </w:rPr>
       </w:pPr>
+      <w:proofErr w:type="spellStart"/>
+      <w:proofErr w:type="gramStart"/>
       <w:r>
         <w:rPr>
           <w:rFonts w:eastAsiaTheme="minorEastAsia"/>
         </w:rPr>
-        <w:t>Mtd : set of all method declarations.</w:t>
+        <w:t>Mtd</w:t>
+      </w:r>
+      <w:proofErr w:type="spellEnd"/>
+      <w:r>
+        <w:rPr>
+          <w:rFonts w:eastAsiaTheme="minorEastAsia"/>
+        </w:rPr>
+        <w:t xml:space="preserve"> :</w:t>
+      </w:r>
+      <w:proofErr w:type="gramEnd"/>
+      <w:r>
+        <w:rPr>
+          <w:rFonts w:eastAsiaTheme="minorEastAsia"/>
+        </w:rPr>
+        <w:t xml:space="preserve"> set of all method declarations.</w:t>
       </w:r>
     </w:p>
     <w:p>
@@ -563,12 +593,14 @@
         </w:rPr>
         <w:t xml:space="preserve">Each method is defined as the </w:t>
       </w:r>
+      <w:proofErr w:type="gramStart"/>
       <w:r>
         <w:rPr>
           <w:rFonts w:eastAsiaTheme="minorEastAsia"/>
         </w:rPr>
         <w:t xml:space="preserve">tuple </w:t>
       </w:r>
+      <w:proofErr w:type="gramEnd"/>
       <m:oMath>
         <m:d>
           <m:dPr>
@@ -660,6 +692,7 @@
         <w:pStyle w:val="Heading1"/>
       </w:pPr>
       <w:r>
+        <w:lastRenderedPageBreak/>
         <w:t>Statements</w:t>
       </w:r>
     </w:p>
@@ -749,7 +782,6 @@
           <w:rPr>
             <w:rFonts w:ascii="Cambria Math" w:eastAsiaTheme="minorEastAsia" w:hAnsi="Cambria Math"/>
           </w:rPr>
-          <w:lastRenderedPageBreak/>
           <m:t>var=expr</m:t>
         </m:r>
         <m:r>
@@ -907,7 +939,33 @@
             <w:rPr>
               <w:rFonts w:ascii="Cambria Math" w:eastAsiaTheme="minorEastAsia" w:hAnsi="Cambria Math"/>
             </w:rPr>
-            <m:t>Send=ID∪{self}×</m:t>
+            <m:t>Send=ID∪</m:t>
+          </m:r>
+          <m:d>
+            <m:dPr>
+              <m:begChr m:val="{"/>
+              <m:endChr m:val="}"/>
+              <m:ctrlPr>
+                <w:rPr>
+                  <w:rFonts w:ascii="Cambria Math" w:eastAsiaTheme="minorEastAsia" w:hAnsi="Cambria Math"/>
+                  <w:i/>
+                </w:rPr>
+              </m:ctrlPr>
+            </m:dPr>
+            <m:e>
+              <m:r>
+                <w:rPr>
+                  <w:rFonts w:ascii="Cambria Math" w:eastAsiaTheme="minorEastAsia" w:hAnsi="Cambria Math"/>
+                </w:rPr>
+                <m:t>self</m:t>
+              </m:r>
+            </m:e>
+          </m:d>
+          <m:r>
+            <w:rPr>
+              <w:rFonts w:ascii="Cambria Math" w:eastAsiaTheme="minorEastAsia" w:hAnsi="Cambria Math"/>
+            </w:rPr>
+            <m:t>×</m:t>
           </m:r>
           <m:sSup>
             <m:sSupPr>
@@ -935,6 +993,70 @@
               </m:r>
             </m:sup>
           </m:sSup>
+          <m:r>
+            <w:rPr>
+              <w:rFonts w:ascii="Cambria Math" w:eastAsiaTheme="minorEastAsia" w:hAnsi="Cambria Math"/>
+            </w:rPr>
+            <m:t>×</m:t>
+          </m:r>
+          <m:sSup>
+            <m:sSupPr>
+              <m:ctrlPr>
+                <w:rPr>
+                  <w:rFonts w:ascii="Cambria Math" w:eastAsiaTheme="minorEastAsia" w:hAnsi="Cambria Math"/>
+                  <w:i/>
+                </w:rPr>
+              </m:ctrlPr>
+            </m:sSupPr>
+            <m:e>
+              <m:r>
+                <w:rPr>
+                  <w:rFonts w:ascii="Cambria Math" w:eastAsiaTheme="minorEastAsia" w:hAnsi="Cambria Math"/>
+                </w:rPr>
+                <m:t>R</m:t>
+              </m:r>
+            </m:e>
+            <m:sup>
+              <m:r>
+                <w:rPr>
+                  <w:rFonts w:ascii="Cambria Math" w:eastAsiaTheme="minorEastAsia" w:hAnsi="Cambria Math"/>
+                </w:rPr>
+                <m:t>+</m:t>
+              </m:r>
+            </m:sup>
+          </m:sSup>
+          <m:r>
+            <w:rPr>
+              <w:rFonts w:ascii="Cambria Math" w:eastAsiaTheme="minorEastAsia" w:hAnsi="Cambria Math"/>
+            </w:rPr>
+            <m:t>×</m:t>
+          </m:r>
+          <m:sSup>
+            <m:sSupPr>
+              <m:ctrlPr>
+                <w:rPr>
+                  <w:rFonts w:ascii="Cambria Math" w:eastAsiaTheme="minorEastAsia" w:hAnsi="Cambria Math"/>
+                  <w:i/>
+                </w:rPr>
+              </m:ctrlPr>
+            </m:sSupPr>
+            <m:e>
+              <m:r>
+                <w:rPr>
+                  <w:rFonts w:ascii="Cambria Math" w:eastAsiaTheme="minorEastAsia" w:hAnsi="Cambria Math"/>
+                </w:rPr>
+                <m:t>R</m:t>
+              </m:r>
+            </m:e>
+            <m:sup>
+              <m:r>
+                <w:rPr>
+                  <w:rFonts w:ascii="Cambria Math" w:eastAsiaTheme="minorEastAsia" w:hAnsi="Cambria Math"/>
+                </w:rPr>
+                <m:t>+</m:t>
+              </m:r>
+            </m:sup>
+          </m:sSup>
         </m:oMath>
       </m:oMathPara>
     </w:p>
@@ -954,7 +1076,55 @@
           <w:rPr>
             <w:rFonts w:ascii="Cambria Math" w:eastAsiaTheme="minorEastAsia" w:hAnsi="Cambria Math"/>
           </w:rPr>
-          <m:t>x.m()</m:t>
+          <m:t>x.m</m:t>
+        </m:r>
+        <m:d>
+          <m:dPr>
+            <m:ctrlPr>
+              <w:rPr>
+                <w:rFonts w:ascii="Cambria Math" w:eastAsiaTheme="minorEastAsia" w:hAnsi="Cambria Math"/>
+                <w:i/>
+              </w:rPr>
+            </m:ctrlPr>
+          </m:dPr>
+          <m:e>
+            <m:r>
+              <w:rPr>
+                <w:rFonts w:ascii="Cambria Math" w:eastAsiaTheme="minorEastAsia" w:hAnsi="Cambria Math"/>
+              </w:rPr>
+              <m:t xml:space="preserve"> </m:t>
+            </m:r>
+          </m:e>
+        </m:d>
+        <m:r>
+          <w:rPr>
+            <w:rFonts w:ascii="Cambria Math" w:eastAsiaTheme="minorEastAsia" w:hAnsi="Cambria Math"/>
+          </w:rPr>
+          <m:t>after</m:t>
+        </m:r>
+        <m:d>
+          <m:dPr>
+            <m:ctrlPr>
+              <w:rPr>
+                <w:rFonts w:ascii="Cambria Math" w:eastAsiaTheme="minorEastAsia" w:hAnsi="Cambria Math"/>
+                <w:i/>
+              </w:rPr>
+            </m:ctrlPr>
+          </m:dPr>
+          <m:e>
+            <m:r>
+              <w:rPr>
+                <w:rFonts w:ascii="Cambria Math" w:eastAsiaTheme="minorEastAsia" w:hAnsi="Cambria Math"/>
+              </w:rPr>
+              <m:t>a</m:t>
+            </m:r>
+          </m:e>
+        </m:d>
+        <m:r>
+          <w:rPr>
+            <w:rFonts w:ascii="Cambria Math" w:eastAsiaTheme="minorEastAsia" w:hAnsi="Cambria Math"/>
+          </w:rPr>
+          <m:t>deadline(d)</m:t>
         </m:r>
       </m:oMath>
     </w:p>
@@ -1134,7 +1304,21 @@
         <w:rPr>
           <w:rFonts w:eastAsiaTheme="minorEastAsia"/>
         </w:rPr>
-        <w:t xml:space="preserve"> and </w:t>
+        <w:t xml:space="preserve"> </w:t>
+      </w:r>
+      <w:proofErr w:type="gramStart"/>
+      <w:r>
+        <w:rPr>
+          <w:rFonts w:eastAsiaTheme="minorEastAsia"/>
+        </w:rPr>
+        <w:t>and</w:t>
+      </w:r>
+      <w:proofErr w:type="gramEnd"/>
+      <w:r>
+        <w:rPr>
+          <w:rFonts w:eastAsiaTheme="minorEastAsia"/>
+        </w:rPr>
+        <w:t xml:space="preserve"> </w:t>
       </w:r>
       <m:oMath>
         <m:r>
@@ -1280,8 +1464,8 @@
         </w:rPr>
       </w:pPr>
     </w:p>
-    <w:bookmarkStart w:id="1" w:name="_MON_1548134126"/>
-    <w:bookmarkEnd w:id="1"/>
+    <w:bookmarkStart w:id="0" w:name="_MON_1548134126"/>
+    <w:bookmarkEnd w:id="0"/>
     <w:p>
       <w:pPr>
         <w:rPr>
@@ -1315,7 +1499,7 @@
           <v:shape id="_x0000_i1025" type="#_x0000_t75" style="width:468pt;height:273.75pt" o:ole="">
             <v:imagedata r:id="rId6" o:title=""/>
           </v:shape>
-          <o:OLEObject Type="Embed" ProgID="Word.Document.12" ShapeID="_x0000_i1025" DrawAspect="Content" ObjectID="_1553669688" r:id="rId7">
+          <o:OLEObject Type="Embed" ProgID="Word.Document.12" ShapeID="_x0000_i1025" DrawAspect="Content" ObjectID="_1555517674" r:id="rId7">
             <o:FieldCodes>\s</o:FieldCodes>
           </o:OLEObject>
         </w:object>
@@ -1392,7 +1576,6 @@
           <w:rPr>
             <w:rFonts w:ascii="Cambria Math" w:eastAsiaTheme="minorEastAsia" w:hAnsi="Cambria Math"/>
           </w:rPr>
-          <w:lastRenderedPageBreak/>
           <m:t>Body: ID×MName→</m:t>
         </m:r>
         <m:sSup>
@@ -1783,7 +1966,7 @@
           <w:i/>
           <w:iCs/>
         </w:rPr>
-        <w:t>Low Priority Message Take</w:t>
+        <w:t>Message Take</w:t>
       </w:r>
     </w:p>
     <w:p>
@@ -2824,1058 +3007,10 @@
       <w:pPr>
         <w:jc w:val="both"/>
         <w:rPr>
-          <w:b/>
-          <w:bCs/>
-          <w:i/>
-          <w:iCs/>
-        </w:rPr>
-      </w:pPr>
-      <w:r>
-        <w:rPr>
-          <w:b/>
-          <w:bCs/>
-          <w:i/>
-          <w:iCs/>
-        </w:rPr>
-        <w:t>High Priority Message Take</w:t>
-      </w:r>
-    </w:p>
-    <w:p>
-      <w:pPr>
-        <w:jc w:val="both"/>
-        <w:rPr>
           <w:rtl/>
           <w:lang w:bidi="fa-IR"/>
         </w:rPr>
       </w:pPr>
-      <m:oMathPara>
-        <m:oMath>
-          <m:f>
-            <m:fPr>
-              <m:ctrlPr>
-                <w:rPr>
-                  <w:rFonts w:ascii="Cambria Math" w:hAnsi="Cambria Math"/>
-                  <w:i/>
-                </w:rPr>
-              </m:ctrlPr>
-            </m:fPr>
-            <m:num>
-              <m:eqArr>
-                <m:eqArrPr>
-                  <m:ctrlPr>
-                    <w:rPr>
-                      <w:rFonts w:ascii="Cambria Math" w:hAnsi="Cambria Math"/>
-                      <w:i/>
-                    </w:rPr>
-                  </m:ctrlPr>
-                </m:eqArrPr>
-                <m:e>
-                  <m:r>
-                    <w:rPr>
-                      <w:rFonts w:ascii="Cambria Math" w:hAnsi="Cambria Math"/>
-                    </w:rPr>
-                    <m:t>l</m:t>
-                  </m:r>
-                  <m:d>
-                    <m:dPr>
-                      <m:ctrlPr>
-                        <w:rPr>
-                          <w:rFonts w:ascii="Cambria Math" w:hAnsi="Cambria Math"/>
-                          <w:i/>
-                        </w:rPr>
-                      </m:ctrlPr>
-                    </m:dPr>
-                    <m:e>
-                      <m:r>
-                        <w:rPr>
-                          <w:rFonts w:ascii="Cambria Math" w:hAnsi="Cambria Math"/>
-                        </w:rPr>
-                        <m:t>x</m:t>
-                      </m:r>
-                    </m:e>
-                  </m:d>
-                  <m:r>
-                    <w:rPr>
-                      <w:rFonts w:ascii="Cambria Math" w:hAnsi="Cambria Math"/>
-                    </w:rPr>
-                    <m:t>=</m:t>
-                  </m:r>
-                  <m:d>
-                    <m:dPr>
-                      <m:ctrlPr>
-                        <w:rPr>
-                          <w:rFonts w:ascii="Cambria Math" w:hAnsi="Cambria Math"/>
-                          <w:i/>
-                        </w:rPr>
-                      </m:ctrlPr>
-                    </m:dPr>
-                    <m:e>
-                      <m:r>
-                        <w:rPr>
-                          <w:rFonts w:ascii="Cambria Math" w:hAnsi="Cambria Math"/>
-                        </w:rPr>
-                        <m:t>ds,cs</m:t>
-                      </m:r>
-                    </m:e>
-                  </m:d>
-                  <m:r>
-                    <w:rPr>
-                      <w:rFonts w:ascii="Cambria Math" w:hAnsi="Cambria Math"/>
-                    </w:rPr>
-                    <m:t xml:space="preserve"> ∧ ds=(v,m|T,</m:t>
-                  </m:r>
-                  <m:sSub>
-                    <m:sSubPr>
-                      <m:ctrlPr>
-                        <w:rPr>
-                          <w:rFonts w:ascii="Cambria Math" w:hAnsi="Cambria Math"/>
-                          <w:i/>
-                        </w:rPr>
-                      </m:ctrlPr>
-                    </m:sSubPr>
-                    <m:e>
-                      <m:r>
-                        <w:rPr>
-                          <w:rFonts w:ascii="Cambria Math" w:hAnsi="Cambria Math"/>
-                        </w:rPr>
-                        <m:t>q</m:t>
-                      </m:r>
-                    </m:e>
-                    <m:sub>
-                      <m:r>
-                        <w:rPr>
-                          <w:rFonts w:ascii="Cambria Math" w:hAnsi="Cambria Math"/>
-                        </w:rPr>
-                        <m:t>l</m:t>
-                      </m:r>
-                    </m:sub>
-                  </m:sSub>
-                  <m:r>
-                    <w:rPr>
-                      <w:rFonts w:ascii="Cambria Math" w:hAnsi="Cambria Math"/>
-                    </w:rPr>
-                    <m:t xml:space="preserve">,ε)  ∧  </m:t>
-                  </m:r>
-                </m:e>
-                <m:e>
-                  <m:sSup>
-                    <m:sSupPr>
-                      <m:ctrlPr>
-                        <w:rPr>
-                          <w:rFonts w:ascii="Cambria Math" w:hAnsi="Cambria Math"/>
-                          <w:i/>
-                        </w:rPr>
-                      </m:ctrlPr>
-                    </m:sSupPr>
-                    <m:e>
-                      <m:r>
-                        <w:rPr>
-                          <w:rFonts w:ascii="Cambria Math" w:hAnsi="Cambria Math"/>
-                        </w:rPr>
-                        <m:t>l</m:t>
-                      </m:r>
-                    </m:e>
-                    <m:sup>
-                      <m:r>
-                        <w:rPr>
-                          <w:rFonts w:ascii="Cambria Math" w:hAnsi="Cambria Math"/>
-                        </w:rPr>
-                        <m:t>'</m:t>
-                      </m:r>
-                    </m:sup>
-                  </m:sSup>
-                  <m:d>
-                    <m:dPr>
-                      <m:ctrlPr>
-                        <w:rPr>
-                          <w:rFonts w:ascii="Cambria Math" w:hAnsi="Cambria Math"/>
-                          <w:i/>
-                        </w:rPr>
-                      </m:ctrlPr>
-                    </m:dPr>
-                    <m:e>
-                      <m:r>
-                        <w:rPr>
-                          <w:rFonts w:ascii="Cambria Math" w:hAnsi="Cambria Math"/>
-                        </w:rPr>
-                        <m:t>x</m:t>
-                      </m:r>
-                    </m:e>
-                  </m:d>
-                  <m:r>
-                    <w:rPr>
-                      <w:rFonts w:ascii="Cambria Math" w:hAnsi="Cambria Math"/>
-                    </w:rPr>
-                    <m:t>=</m:t>
-                  </m:r>
-                  <m:d>
-                    <m:dPr>
-                      <m:ctrlPr>
-                        <w:rPr>
-                          <w:rFonts w:ascii="Cambria Math" w:hAnsi="Cambria Math"/>
-                          <w:i/>
-                        </w:rPr>
-                      </m:ctrlPr>
-                    </m:dPr>
-                    <m:e>
-                      <m:sSup>
-                        <m:sSupPr>
-                          <m:ctrlPr>
-                            <w:rPr>
-                              <w:rFonts w:ascii="Cambria Math" w:hAnsi="Cambria Math"/>
-                              <w:i/>
-                            </w:rPr>
-                          </m:ctrlPr>
-                        </m:sSupPr>
-                        <m:e>
-                          <m:r>
-                            <w:rPr>
-                              <w:rFonts w:ascii="Cambria Math" w:hAnsi="Cambria Math"/>
-                            </w:rPr>
-                            <m:t>ds</m:t>
-                          </m:r>
-                        </m:e>
-                        <m:sup>
-                          <m:r>
-                            <w:rPr>
-                              <w:rFonts w:ascii="Cambria Math" w:hAnsi="Cambria Math"/>
-                            </w:rPr>
-                            <m:t>'</m:t>
-                          </m:r>
-                        </m:sup>
-                      </m:sSup>
-                      <m:r>
-                        <w:rPr>
-                          <w:rFonts w:ascii="Cambria Math" w:hAnsi="Cambria Math"/>
-                        </w:rPr>
-                        <m:t>,</m:t>
-                      </m:r>
-                      <m:sSup>
-                        <m:sSupPr>
-                          <m:ctrlPr>
-                            <w:rPr>
-                              <w:rFonts w:ascii="Cambria Math" w:hAnsi="Cambria Math"/>
-                              <w:i/>
-                            </w:rPr>
-                          </m:ctrlPr>
-                        </m:sSupPr>
-                        <m:e>
-                          <m:r>
-                            <w:rPr>
-                              <w:rFonts w:ascii="Cambria Math" w:hAnsi="Cambria Math"/>
-                            </w:rPr>
-                            <m:t>cs</m:t>
-                          </m:r>
-                        </m:e>
-                        <m:sup>
-                          <m:r>
-                            <w:rPr>
-                              <w:rFonts w:ascii="Cambria Math" w:hAnsi="Cambria Math"/>
-                            </w:rPr>
-                            <m:t>'</m:t>
-                          </m:r>
-                        </m:sup>
-                      </m:sSup>
-                    </m:e>
-                  </m:d>
-                  <m:r>
-                    <w:rPr>
-                      <w:rFonts w:ascii="Cambria Math" w:hAnsi="Cambria Math"/>
-                    </w:rPr>
-                    <m:t xml:space="preserve"> ∧ </m:t>
-                  </m:r>
-                  <m:sSup>
-                    <m:sSupPr>
-                      <m:ctrlPr>
-                        <w:rPr>
-                          <w:rFonts w:ascii="Cambria Math" w:hAnsi="Cambria Math"/>
-                          <w:i/>
-                        </w:rPr>
-                      </m:ctrlPr>
-                    </m:sSupPr>
-                    <m:e>
-                      <m:r>
-                        <w:rPr>
-                          <w:rFonts w:ascii="Cambria Math" w:hAnsi="Cambria Math"/>
-                        </w:rPr>
-                        <m:t>ds</m:t>
-                      </m:r>
-                    </m:e>
-                    <m:sup>
-                      <m:r>
-                        <w:rPr>
-                          <w:rFonts w:ascii="Cambria Math" w:hAnsi="Cambria Math"/>
-                        </w:rPr>
-                        <m:t>'</m:t>
-                      </m:r>
-                    </m:sup>
-                  </m:sSup>
-                  <m:r>
-                    <w:rPr>
-                      <w:rFonts w:ascii="Cambria Math" w:hAnsi="Cambria Math"/>
-                    </w:rPr>
-                    <m:t>=</m:t>
-                  </m:r>
-                  <m:d>
-                    <m:dPr>
-                      <m:ctrlPr>
-                        <w:rPr>
-                          <w:rFonts w:ascii="Cambria Math" w:hAnsi="Cambria Math"/>
-                          <w:i/>
-                        </w:rPr>
-                      </m:ctrlPr>
-                    </m:dPr>
-                    <m:e>
-                      <m:sSup>
-                        <m:sSupPr>
-                          <m:ctrlPr>
-                            <w:rPr>
-                              <w:rFonts w:ascii="Cambria Math" w:hAnsi="Cambria Math"/>
-                              <w:i/>
-                            </w:rPr>
-                          </m:ctrlPr>
-                        </m:sSupPr>
-                        <m:e>
-                          <m:r>
-                            <w:rPr>
-                              <w:rFonts w:ascii="Cambria Math" w:hAnsi="Cambria Math"/>
-                            </w:rPr>
-                            <m:t>v</m:t>
-                          </m:r>
-                        </m:e>
-                        <m:sup>
-                          <m:r>
-                            <w:rPr>
-                              <w:rFonts w:ascii="Cambria Math" w:hAnsi="Cambria Math"/>
-                            </w:rPr>
-                            <m:t>'</m:t>
-                          </m:r>
-                        </m:sup>
-                      </m:sSup>
-                      <m:r>
-                        <w:rPr>
-                          <w:rFonts w:ascii="Cambria Math" w:hAnsi="Cambria Math"/>
-                        </w:rPr>
-                        <m:t>,</m:t>
-                      </m:r>
-                      <m:sSubSup>
-                        <m:sSubSupPr>
-                          <m:ctrlPr>
-                            <w:rPr>
-                              <w:rFonts w:ascii="Cambria Math" w:hAnsi="Cambria Math"/>
-                              <w:i/>
-                            </w:rPr>
-                          </m:ctrlPr>
-                        </m:sSubSupPr>
-                        <m:e>
-                          <m:r>
-                            <w:rPr>
-                              <w:rFonts w:ascii="Cambria Math" w:hAnsi="Cambria Math"/>
-                            </w:rPr>
-                            <m:t>q</m:t>
-                          </m:r>
-                        </m:e>
-                        <m:sub>
-                          <m:r>
-                            <w:rPr>
-                              <w:rFonts w:ascii="Cambria Math" w:hAnsi="Cambria Math"/>
-                            </w:rPr>
-                            <m:t>h</m:t>
-                          </m:r>
-                        </m:sub>
-                        <m:sup>
-                          <m:r>
-                            <w:rPr>
-                              <w:rFonts w:ascii="Cambria Math" w:hAnsi="Cambria Math"/>
-                            </w:rPr>
-                            <m:t>'</m:t>
-                          </m:r>
-                        </m:sup>
-                      </m:sSubSup>
-                      <m:r>
-                        <w:rPr>
-                          <w:rFonts w:ascii="Cambria Math" w:hAnsi="Cambria Math"/>
-                        </w:rPr>
-                        <m:t>,</m:t>
-                      </m:r>
-                      <m:sSubSup>
-                        <m:sSubSupPr>
-                          <m:ctrlPr>
-                            <w:rPr>
-                              <w:rFonts w:ascii="Cambria Math" w:hAnsi="Cambria Math"/>
-                              <w:i/>
-                            </w:rPr>
-                          </m:ctrlPr>
-                        </m:sSubSupPr>
-                        <m:e>
-                          <m:r>
-                            <w:rPr>
-                              <w:rFonts w:ascii="Cambria Math" w:hAnsi="Cambria Math"/>
-                            </w:rPr>
-                            <m:t>q</m:t>
-                          </m:r>
-                        </m:e>
-                        <m:sub>
-                          <m:r>
-                            <w:rPr>
-                              <w:rFonts w:ascii="Cambria Math" w:hAnsi="Cambria Math"/>
-                            </w:rPr>
-                            <m:t>l</m:t>
-                          </m:r>
-                        </m:sub>
-                        <m:sup>
-                          <m:r>
-                            <w:rPr>
-                              <w:rFonts w:ascii="Cambria Math" w:hAnsi="Cambria Math"/>
-                            </w:rPr>
-                            <m:t>'</m:t>
-                          </m:r>
-                        </m:sup>
-                      </m:sSubSup>
-                      <m:r>
-                        <w:rPr>
-                          <w:rFonts w:ascii="Cambria Math" w:hAnsi="Cambria Math"/>
-                        </w:rPr>
-                        <m:t>,ε</m:t>
-                      </m:r>
-                    </m:e>
-                  </m:d>
-                  <m:r>
-                    <w:rPr>
-                      <w:rFonts w:ascii="Cambria Math" w:hAnsi="Cambria Math"/>
-                    </w:rPr>
-                    <m:t xml:space="preserve"> ∧</m:t>
-                  </m:r>
-                </m:e>
-                <m:e>
-                  <m:r>
-                    <w:rPr>
-                      <w:rFonts w:ascii="Cambria Math" w:hAnsi="Cambria Math"/>
-                    </w:rPr>
-                    <m:t>∀i∈ID\</m:t>
-                  </m:r>
-                  <m:d>
-                    <m:dPr>
-                      <m:begChr m:val="{"/>
-                      <m:endChr m:val="}"/>
-                      <m:ctrlPr>
-                        <w:rPr>
-                          <w:rFonts w:ascii="Cambria Math" w:hAnsi="Cambria Math"/>
-                          <w:i/>
-                        </w:rPr>
-                      </m:ctrlPr>
-                    </m:dPr>
-                    <m:e>
-                      <m:r>
-                        <w:rPr>
-                          <w:rFonts w:ascii="Cambria Math" w:hAnsi="Cambria Math"/>
-                        </w:rPr>
-                        <m:t>x</m:t>
-                      </m:r>
-                    </m:e>
-                  </m:d>
-                  <m:d>
-                    <m:dPr>
-                      <m:ctrlPr>
-                        <w:rPr>
-                          <w:rFonts w:ascii="Cambria Math" w:hAnsi="Cambria Math"/>
-                          <w:i/>
-                        </w:rPr>
-                      </m:ctrlPr>
-                    </m:dPr>
-                    <m:e>
-                      <m:r>
-                        <w:rPr>
-                          <w:rFonts w:ascii="Cambria Math" w:hAnsi="Cambria Math"/>
-                        </w:rPr>
-                        <m:t>l</m:t>
-                      </m:r>
-                      <m:d>
-                        <m:dPr>
-                          <m:ctrlPr>
-                            <w:rPr>
-                              <w:rFonts w:ascii="Cambria Math" w:hAnsi="Cambria Math"/>
-                              <w:i/>
-                            </w:rPr>
-                          </m:ctrlPr>
-                        </m:dPr>
-                        <m:e>
-                          <m:r>
-                            <w:rPr>
-                              <w:rFonts w:ascii="Cambria Math" w:hAnsi="Cambria Math"/>
-                            </w:rPr>
-                            <m:t>i</m:t>
-                          </m:r>
-                        </m:e>
-                      </m:d>
-                      <m:r>
-                        <w:rPr>
-                          <w:rFonts w:ascii="Cambria Math" w:hAnsi="Cambria Math"/>
-                        </w:rPr>
-                        <m:t>=</m:t>
-                      </m:r>
-                      <m:d>
-                        <m:dPr>
-                          <m:ctrlPr>
-                            <w:rPr>
-                              <w:rFonts w:ascii="Cambria Math" w:hAnsi="Cambria Math"/>
-                              <w:i/>
-                            </w:rPr>
-                          </m:ctrlPr>
-                        </m:dPr>
-                        <m:e>
-                          <m:sSup>
-                            <m:sSupPr>
-                              <m:ctrlPr>
-                                <w:rPr>
-                                  <w:rFonts w:ascii="Cambria Math" w:hAnsi="Cambria Math"/>
-                                  <w:i/>
-                                </w:rPr>
-                              </m:ctrlPr>
-                            </m:sSupPr>
-                            <m:e>
-                              <m:r>
-                                <w:rPr>
-                                  <w:rFonts w:ascii="Cambria Math" w:hAnsi="Cambria Math"/>
-                                </w:rPr>
-                                <m:t>v</m:t>
-                              </m:r>
-                            </m:e>
-                            <m:sup>
-                              <m:r>
-                                <w:rPr>
-                                  <w:rFonts w:ascii="Cambria Math" w:hAnsi="Cambria Math"/>
-                                </w:rPr>
-                                <m:t>''</m:t>
-                              </m:r>
-                            </m:sup>
-                          </m:sSup>
-                          <m:r>
-                            <w:rPr>
-                              <w:rFonts w:ascii="Cambria Math" w:hAnsi="Cambria Math"/>
-                            </w:rPr>
-                            <m:t>,</m:t>
-                          </m:r>
-                          <m:sSubSup>
-                            <m:sSubSupPr>
-                              <m:ctrlPr>
-                                <w:rPr>
-                                  <w:rFonts w:ascii="Cambria Math" w:hAnsi="Cambria Math"/>
-                                  <w:i/>
-                                </w:rPr>
-                              </m:ctrlPr>
-                            </m:sSubSupPr>
-                            <m:e>
-                              <m:r>
-                                <w:rPr>
-                                  <w:rFonts w:ascii="Cambria Math" w:hAnsi="Cambria Math"/>
-                                </w:rPr>
-                                <m:t>q</m:t>
-                              </m:r>
-                            </m:e>
-                            <m:sub>
-                              <m:r>
-                                <w:rPr>
-                                  <w:rFonts w:ascii="Cambria Math" w:hAnsi="Cambria Math"/>
-                                </w:rPr>
-                                <m:t>h</m:t>
-                              </m:r>
-                            </m:sub>
-                            <m:sup>
-                              <m:r>
-                                <w:rPr>
-                                  <w:rFonts w:ascii="Cambria Math" w:hAnsi="Cambria Math"/>
-                                </w:rPr>
-                                <m:t>''</m:t>
-                              </m:r>
-                            </m:sup>
-                          </m:sSubSup>
-                          <m:r>
-                            <w:rPr>
-                              <w:rFonts w:ascii="Cambria Math" w:hAnsi="Cambria Math"/>
-                            </w:rPr>
-                            <m:t>,</m:t>
-                          </m:r>
-                          <m:sSubSup>
-                            <m:sSubSupPr>
-                              <m:ctrlPr>
-                                <w:rPr>
-                                  <w:rFonts w:ascii="Cambria Math" w:hAnsi="Cambria Math"/>
-                                  <w:i/>
-                                </w:rPr>
-                              </m:ctrlPr>
-                            </m:sSubSupPr>
-                            <m:e>
-                              <m:r>
-                                <w:rPr>
-                                  <w:rFonts w:ascii="Cambria Math" w:hAnsi="Cambria Math"/>
-                                </w:rPr>
-                                <m:t>q</m:t>
-                              </m:r>
-                            </m:e>
-                            <m:sub>
-                              <m:r>
-                                <w:rPr>
-                                  <w:rFonts w:ascii="Cambria Math" w:hAnsi="Cambria Math"/>
-                                </w:rPr>
-                                <m:t>l</m:t>
-                              </m:r>
-                            </m:sub>
-                            <m:sup>
-                              <m:r>
-                                <w:rPr>
-                                  <w:rFonts w:ascii="Cambria Math" w:hAnsi="Cambria Math"/>
-                                </w:rPr>
-                                <m:t>''</m:t>
-                              </m:r>
-                            </m:sup>
-                          </m:sSubSup>
-                          <m:r>
-                            <w:rPr>
-                              <w:rFonts w:ascii="Cambria Math" w:hAnsi="Cambria Math"/>
-                            </w:rPr>
-                            <m:t>,ε,cs</m:t>
-                          </m:r>
-                        </m:e>
-                      </m:d>
-                      <m:r>
-                        <w:rPr>
-                          <w:rFonts w:ascii="Cambria Math" w:hAnsi="Cambria Math"/>
-                        </w:rPr>
-                        <m:t xml:space="preserve">∧ </m:t>
-                      </m:r>
-                      <m:sSup>
-                        <m:sSupPr>
-                          <m:ctrlPr>
-                            <w:rPr>
-                              <w:rFonts w:ascii="Cambria Math" w:hAnsi="Cambria Math"/>
-                              <w:i/>
-                            </w:rPr>
-                          </m:ctrlPr>
-                        </m:sSupPr>
-                        <m:e>
-                          <m:r>
-                            <w:rPr>
-                              <w:rFonts w:ascii="Cambria Math" w:hAnsi="Cambria Math"/>
-                            </w:rPr>
-                            <m:t>l</m:t>
-                          </m:r>
-                        </m:e>
-                        <m:sup>
-                          <m:r>
-                            <w:rPr>
-                              <w:rFonts w:ascii="Cambria Math" w:hAnsi="Cambria Math"/>
-                            </w:rPr>
-                            <m:t>'</m:t>
-                          </m:r>
-                        </m:sup>
-                      </m:sSup>
-                      <m:d>
-                        <m:dPr>
-                          <m:ctrlPr>
-                            <w:rPr>
-                              <w:rFonts w:ascii="Cambria Math" w:hAnsi="Cambria Math"/>
-                              <w:i/>
-                            </w:rPr>
-                          </m:ctrlPr>
-                        </m:dPr>
-                        <m:e>
-                          <m:r>
-                            <w:rPr>
-                              <w:rFonts w:ascii="Cambria Math" w:hAnsi="Cambria Math"/>
-                            </w:rPr>
-                            <m:t>i</m:t>
-                          </m:r>
-                        </m:e>
-                      </m:d>
-                      <m:r>
-                        <w:rPr>
-                          <w:rFonts w:ascii="Cambria Math" w:hAnsi="Cambria Math"/>
-                        </w:rPr>
-                        <m:t>=</m:t>
-                      </m:r>
-                      <m:d>
-                        <m:dPr>
-                          <m:ctrlPr>
-                            <w:rPr>
-                              <w:rFonts w:ascii="Cambria Math" w:hAnsi="Cambria Math"/>
-                              <w:i/>
-                            </w:rPr>
-                          </m:ctrlPr>
-                        </m:dPr>
-                        <m:e>
-                          <m:sSup>
-                            <m:sSupPr>
-                              <m:ctrlPr>
-                                <w:rPr>
-                                  <w:rFonts w:ascii="Cambria Math" w:hAnsi="Cambria Math"/>
-                                  <w:i/>
-                                </w:rPr>
-                              </m:ctrlPr>
-                            </m:sSupPr>
-                            <m:e>
-                              <m:r>
-                                <w:rPr>
-                                  <w:rFonts w:ascii="Cambria Math" w:hAnsi="Cambria Math"/>
-                                </w:rPr>
-                                <m:t>v</m:t>
-                              </m:r>
-                            </m:e>
-                            <m:sup>
-                              <m:r>
-                                <w:rPr>
-                                  <w:rFonts w:ascii="Cambria Math" w:hAnsi="Cambria Math"/>
-                                </w:rPr>
-                                <m:t>''</m:t>
-                              </m:r>
-                            </m:sup>
-                          </m:sSup>
-                          <m:r>
-                            <w:rPr>
-                              <w:rFonts w:ascii="Cambria Math" w:hAnsi="Cambria Math"/>
-                            </w:rPr>
-                            <m:t>,</m:t>
-                          </m:r>
-                          <m:sSubSup>
-                            <m:sSubSupPr>
-                              <m:ctrlPr>
-                                <w:rPr>
-                                  <w:rFonts w:ascii="Cambria Math" w:hAnsi="Cambria Math"/>
-                                  <w:i/>
-                                </w:rPr>
-                              </m:ctrlPr>
-                            </m:sSubSupPr>
-                            <m:e>
-                              <m:r>
-                                <w:rPr>
-                                  <w:rFonts w:ascii="Cambria Math" w:hAnsi="Cambria Math"/>
-                                </w:rPr>
-                                <m:t>q</m:t>
-                              </m:r>
-                            </m:e>
-                            <m:sub>
-                              <m:r>
-                                <w:rPr>
-                                  <w:rFonts w:ascii="Cambria Math" w:hAnsi="Cambria Math"/>
-                                </w:rPr>
-                                <m:t>h</m:t>
-                              </m:r>
-                            </m:sub>
-                            <m:sup>
-                              <m:r>
-                                <w:rPr>
-                                  <w:rFonts w:ascii="Cambria Math" w:hAnsi="Cambria Math"/>
-                                </w:rPr>
-                                <m:t>*</m:t>
-                              </m:r>
-                            </m:sup>
-                          </m:sSubSup>
-                          <m:r>
-                            <w:rPr>
-                              <w:rFonts w:ascii="Cambria Math" w:hAnsi="Cambria Math"/>
-                            </w:rPr>
-                            <m:t>,</m:t>
-                          </m:r>
-                          <m:sSubSup>
-                            <m:sSubSupPr>
-                              <m:ctrlPr>
-                                <w:rPr>
-                                  <w:rFonts w:ascii="Cambria Math" w:hAnsi="Cambria Math"/>
-                                  <w:i/>
-                                </w:rPr>
-                              </m:ctrlPr>
-                            </m:sSubSupPr>
-                            <m:e>
-                              <m:r>
-                                <w:rPr>
-                                  <w:rFonts w:ascii="Cambria Math" w:hAnsi="Cambria Math"/>
-                                </w:rPr>
-                                <m:t>q</m:t>
-                              </m:r>
-                            </m:e>
-                            <m:sub>
-                              <m:r>
-                                <w:rPr>
-                                  <w:rFonts w:ascii="Cambria Math" w:hAnsi="Cambria Math"/>
-                                </w:rPr>
-                                <m:t>l</m:t>
-                              </m:r>
-                            </m:sub>
-                            <m:sup>
-                              <m:r>
-                                <w:rPr>
-                                  <w:rFonts w:ascii="Cambria Math" w:hAnsi="Cambria Math"/>
-                                </w:rPr>
-                                <m:t>*</m:t>
-                              </m:r>
-                            </m:sup>
-                          </m:sSubSup>
-                          <m:r>
-                            <w:rPr>
-                              <w:rFonts w:ascii="Cambria Math" w:hAnsi="Cambria Math"/>
-                            </w:rPr>
-                            <m:t>,ε,</m:t>
-                          </m:r>
-                          <m:sSubSup>
-                            <m:sSubSupPr>
-                              <m:ctrlPr>
-                                <w:rPr>
-                                  <w:rFonts w:ascii="Cambria Math" w:hAnsi="Cambria Math"/>
-                                  <w:i/>
-                                </w:rPr>
-                              </m:ctrlPr>
-                            </m:sSubSupPr>
-                            <m:e>
-                              <m:r>
-                                <w:rPr>
-                                  <w:rFonts w:ascii="Cambria Math" w:hAnsi="Cambria Math"/>
-                                </w:rPr>
-                                <m:t>cs</m:t>
-                              </m:r>
-                            </m:e>
-                            <m:sub>
-                              <m:r>
-                                <w:rPr>
-                                  <w:rFonts w:ascii="Cambria Math" w:hAnsi="Cambria Math"/>
-                                </w:rPr>
-                                <m:t xml:space="preserve"> </m:t>
-                              </m:r>
-                            </m:sub>
-                            <m:sup>
-                              <m:r>
-                                <w:rPr>
-                                  <w:rFonts w:ascii="Cambria Math" w:hAnsi="Cambria Math"/>
-                                </w:rPr>
-                                <m:t>*</m:t>
-                              </m:r>
-                            </m:sup>
-                          </m:sSubSup>
-                        </m:e>
-                      </m:d>
-                    </m:e>
-                  </m:d>
-                  <m:r>
-                    <w:rPr>
-                      <w:rFonts w:ascii="Cambria Math" w:hAnsi="Cambria Math"/>
-                    </w:rPr>
-                    <m:t>∧</m:t>
-                  </m:r>
-                </m:e>
-                <m:e>
-                  <m:r>
-                    <w:rPr>
-                      <w:rFonts w:ascii="Cambria Math" w:hAnsi="Cambria Math"/>
-                    </w:rPr>
-                    <m:t>l[x[ds]↦</m:t>
-                  </m:r>
-                  <m:d>
-                    <m:dPr>
-                      <m:ctrlPr>
-                        <w:rPr>
-                          <w:rFonts w:ascii="Cambria Math" w:hAnsi="Cambria Math"/>
-                          <w:i/>
-                        </w:rPr>
-                      </m:ctrlPr>
-                    </m:dPr>
-                    <m:e>
-                      <m:r>
-                        <w:rPr>
-                          <w:rFonts w:ascii="Cambria Math" w:hAnsi="Cambria Math"/>
-                        </w:rPr>
-                        <m:t>v,T,</m:t>
-                      </m:r>
-                      <m:sSub>
-                        <m:sSubPr>
-                          <m:ctrlPr>
-                            <w:rPr>
-                              <w:rFonts w:ascii="Cambria Math" w:hAnsi="Cambria Math"/>
-                              <w:i/>
-                            </w:rPr>
-                          </m:ctrlPr>
-                        </m:sSubPr>
-                        <m:e>
-                          <m:r>
-                            <w:rPr>
-                              <w:rFonts w:ascii="Cambria Math" w:hAnsi="Cambria Math"/>
-                            </w:rPr>
-                            <m:t>q</m:t>
-                          </m:r>
-                        </m:e>
-                        <m:sub>
-                          <m:r>
-                            <w:rPr>
-                              <w:rFonts w:ascii="Cambria Math" w:hAnsi="Cambria Math"/>
-                            </w:rPr>
-                            <m:t>l</m:t>
-                          </m:r>
-                        </m:sub>
-                      </m:sSub>
-                      <m:r>
-                        <w:rPr>
-                          <w:rFonts w:ascii="Cambria Math" w:hAnsi="Cambria Math"/>
-                        </w:rPr>
-                        <m:t>,body(m)</m:t>
-                      </m:r>
-                    </m:e>
-                  </m:d>
-                  <m:r>
-                    <w:rPr>
-                      <w:rFonts w:ascii="Cambria Math" w:hAnsi="Cambria Math"/>
-                    </w:rPr>
-                    <m:t>]</m:t>
-                  </m:r>
-                  <m:sSup>
-                    <m:sSupPr>
-                      <m:ctrlPr>
-                        <w:rPr>
-                          <w:rFonts w:ascii="Cambria Math" w:hAnsi="Cambria Math"/>
-                          <w:i/>
-                        </w:rPr>
-                      </m:ctrlPr>
-                    </m:sSupPr>
-                    <m:e>
-                      <m:box>
-                        <m:boxPr>
-                          <m:opEmu m:val="1"/>
-                          <m:ctrlPr>
-                            <w:rPr>
-                              <w:rFonts w:ascii="Cambria Math" w:hAnsi="Cambria Math"/>
-                              <w:i/>
-                            </w:rPr>
-                          </m:ctrlPr>
-                        </m:boxPr>
-                        <m:e>
-                          <m:groupChr>
-                            <m:groupChrPr>
-                              <m:chr m:val="⇒"/>
-                              <m:vertJc m:val="bot"/>
-                              <m:ctrlPr>
-                                <w:rPr>
-                                  <w:rFonts w:ascii="Cambria Math" w:hAnsi="Cambria Math"/>
-                                  <w:i/>
-                                </w:rPr>
-                              </m:ctrlPr>
-                            </m:groupChrPr>
-                            <m:e>
-                              <m:r>
-                                <w:rPr>
-                                  <w:rFonts w:ascii="Cambria Math" w:hAnsi="Cambria Math"/>
-                                </w:rPr>
-                                <m:t xml:space="preserve"> </m:t>
-                              </m:r>
-                            </m:e>
-                          </m:groupChr>
-                        </m:e>
-                      </m:box>
-                    </m:e>
-                    <m:sup>
-                      <m:r>
-                        <w:rPr>
-                          <w:rFonts w:ascii="Cambria Math" w:hAnsi="Cambria Math"/>
-                        </w:rPr>
-                        <m:t>*</m:t>
-                      </m:r>
-                    </m:sup>
-                  </m:sSup>
-                  <m:sSup>
-                    <m:sSupPr>
-                      <m:ctrlPr>
-                        <w:rPr>
-                          <w:rFonts w:ascii="Cambria Math" w:hAnsi="Cambria Math"/>
-                          <w:i/>
-                        </w:rPr>
-                      </m:ctrlPr>
-                    </m:sSupPr>
-                    <m:e>
-                      <m:r>
-                        <w:rPr>
-                          <w:rFonts w:ascii="Cambria Math" w:hAnsi="Cambria Math"/>
-                        </w:rPr>
-                        <m:t>l</m:t>
-                      </m:r>
-                    </m:e>
-                    <m:sup>
-                      <m:r>
-                        <w:rPr>
-                          <w:rFonts w:ascii="Cambria Math" w:hAnsi="Cambria Math"/>
-                        </w:rPr>
-                        <m:t>'</m:t>
-                      </m:r>
-                    </m:sup>
-                  </m:sSup>
-                </m:e>
-              </m:eqArr>
-            </m:num>
-            <m:den>
-              <m:r>
-                <w:rPr>
-                  <w:rFonts w:ascii="Cambria Math" w:hAnsi="Cambria Math"/>
-                </w:rPr>
-                <m:t>l</m:t>
-              </m:r>
-              <m:box>
-                <m:boxPr>
-                  <m:opEmu m:val="1"/>
-                  <m:ctrlPr>
-                    <w:rPr>
-                      <w:rFonts w:ascii="Cambria Math" w:hAnsi="Cambria Math"/>
-                      <w:i/>
-                    </w:rPr>
-                  </m:ctrlPr>
-                </m:boxPr>
-                <m:e>
-                  <m:groupChr>
-                    <m:groupChrPr>
-                      <m:chr m:val="→"/>
-                      <m:vertJc m:val="bot"/>
-                      <m:ctrlPr>
-                        <w:rPr>
-                          <w:rFonts w:ascii="Cambria Math" w:hAnsi="Cambria Math"/>
-                          <w:i/>
-                        </w:rPr>
-                      </m:ctrlPr>
-                    </m:groupChrPr>
-                    <m:e>
-                      <m:r>
-                        <w:rPr>
-                          <w:rFonts w:ascii="Cambria Math" w:hAnsi="Cambria Math"/>
-                        </w:rPr>
-                        <m:t>τ</m:t>
-                      </m:r>
-                    </m:e>
-                  </m:groupChr>
-                </m:e>
-              </m:box>
-              <m:sSup>
-                <m:sSupPr>
-                  <m:ctrlPr>
-                    <w:rPr>
-                      <w:rFonts w:ascii="Cambria Math" w:hAnsi="Cambria Math"/>
-                      <w:i/>
-                    </w:rPr>
-                  </m:ctrlPr>
-                </m:sSupPr>
-                <m:e>
-                  <m:r>
-                    <w:rPr>
-                      <w:rFonts w:ascii="Cambria Math" w:hAnsi="Cambria Math"/>
-                    </w:rPr>
-                    <m:t>l</m:t>
-                  </m:r>
-                </m:e>
-                <m:sup>
-                  <m:r>
-                    <w:rPr>
-                      <w:rFonts w:ascii="Cambria Math" w:hAnsi="Cambria Math"/>
-                    </w:rPr>
-                    <m:t>'</m:t>
-                  </m:r>
-                </m:sup>
-              </m:sSup>
-            </m:den>
-          </m:f>
-        </m:oMath>
-      </m:oMathPara>
     </w:p>
     <w:p>
       <w:pPr>
@@ -3953,7 +3088,7 @@
                     <w:rPr>
                       <w:rFonts w:ascii="Cambria Math" w:hAnsi="Cambria Math"/>
                     </w:rPr>
-                    <m:t>ds,cs</m:t>
+                    <m:t>i,o,g,a</m:t>
                   </m:r>
                 </m:e>
               </m:d>
@@ -3961,114 +3096,10 @@
                 <w:rPr>
                   <w:rFonts w:ascii="Cambria Math" w:hAnsi="Cambria Math"/>
                 </w:rPr>
-                <m:t xml:space="preserve"> ∧ ds=</m:t>
+                <m:t xml:space="preserve"> </m:t>
               </m:r>
-              <m:d>
-                <m:dPr>
-                  <m:ctrlPr>
-                    <w:rPr>
-                      <w:rFonts w:ascii="Cambria Math" w:hAnsi="Cambria Math"/>
-                      <w:i/>
-                    </w:rPr>
-                  </m:ctrlPr>
-                </m:dPr>
-                <m:e>
-                  <m:sSub>
-                    <m:sSubPr>
-                      <m:ctrlPr>
-                        <w:rPr>
-                          <w:rFonts w:ascii="Cambria Math" w:hAnsi="Cambria Math"/>
-                          <w:i/>
-                        </w:rPr>
-                      </m:ctrlPr>
-                    </m:sSubPr>
-                    <m:e>
-                      <m:r>
-                        <w:rPr>
-                          <w:rFonts w:ascii="Cambria Math" w:hAnsi="Cambria Math"/>
-                        </w:rPr>
-                        <m:t>v,q</m:t>
-                      </m:r>
-                    </m:e>
-                    <m:sub>
-                      <m:r>
-                        <w:rPr>
-                          <w:rFonts w:ascii="Cambria Math" w:hAnsi="Cambria Math"/>
-                        </w:rPr>
-                        <m:t>h</m:t>
-                      </m:r>
-                    </m:sub>
-                  </m:sSub>
-                  <m:r>
-                    <w:rPr>
-                      <w:rFonts w:ascii="Cambria Math" w:hAnsi="Cambria Math"/>
-                    </w:rPr>
-                    <m:t>,</m:t>
-                  </m:r>
-                  <m:sSub>
-                    <m:sSubPr>
-                      <m:ctrlPr>
-                        <w:rPr>
-                          <w:rFonts w:ascii="Cambria Math" w:hAnsi="Cambria Math"/>
-                          <w:i/>
-                        </w:rPr>
-                      </m:ctrlPr>
-                    </m:sSubPr>
-                    <m:e>
-                      <m:r>
-                        <w:rPr>
-                          <w:rFonts w:ascii="Cambria Math" w:hAnsi="Cambria Math"/>
-                        </w:rPr>
-                        <m:t>q</m:t>
-                      </m:r>
-                    </m:e>
-                    <m:sub>
-                      <m:r>
-                        <w:rPr>
-                          <w:rFonts w:ascii="Cambria Math" w:hAnsi="Cambria Math"/>
-                        </w:rPr>
-                        <m:t>l</m:t>
-                      </m:r>
-                    </m:sub>
-                  </m:sSub>
-                  <m:r>
-                    <w:rPr>
-                      <w:rFonts w:ascii="Cambria Math" w:hAnsi="Cambria Math"/>
-                    </w:rPr>
-                    <m:t>,σ</m:t>
-                  </m:r>
-                </m:e>
-              </m:d>
-              <m:r>
-                <w:rPr>
-                  <w:rFonts w:ascii="Cambria Math" w:hAnsi="Cambria Math"/>
-                </w:rPr>
-                <m:t xml:space="preserve"> ∧ </m:t>
-              </m:r>
-              <m:d>
-                <m:dPr>
-                  <m:ctrlPr>
-                    <w:rPr>
-                      <w:rFonts w:ascii="Cambria Math" w:hAnsi="Cambria Math"/>
-                      <w:i/>
-                    </w:rPr>
-                  </m:ctrlPr>
-                </m:dPr>
-                <m:e>
-                  <m:r>
-                    <w:rPr>
-                      <w:rFonts w:ascii="Cambria Math" w:hAnsi="Cambria Math"/>
-                    </w:rPr>
-                    <m:t>i,o,g,a</m:t>
-                  </m:r>
-                </m:e>
-              </m:d>
-              <m:r>
-                <w:rPr>
-                  <w:rFonts w:ascii="Cambria Math" w:hAnsi="Cambria Math"/>
-                </w:rPr>
-                <m:t>∈hs</m:t>
-              </m:r>
+              <w:bookmarkStart w:id="1" w:name="_GoBack"/>
+              <w:bookmarkEnd w:id="1"/>
             </m:num>
             <m:den>
               <m:eqArr>
@@ -4870,7 +3901,6 @@
           <w:i/>
           <w:iCs/>
         </w:rPr>
-        <w:lastRenderedPageBreak/>
         <w:t>Discrete Variable Assignment</w:t>
       </w:r>
     </w:p>
@@ -8292,7 +7322,6 @@
           <w:i/>
           <w:iCs/>
         </w:rPr>
-        <w:lastRenderedPageBreak/>
         <w:t xml:space="preserve">Message Send </w:t>
       </w:r>
     </w:p>
@@ -8675,7 +7704,7 @@
                         <w:rPr>
                           <w:rFonts w:ascii="Cambria Math" w:hAnsi="Cambria Math"/>
                         </w:rPr>
-                        <m:t>,(y,m)|</m:t>
+                        <m:t>,(y,m,a,d)|</m:t>
                       </m:r>
                       <m:sSup>
                         <m:sSupPr>
@@ -8889,6 +7918,20 @@
                       </m:sSup>
                     </m:e>
                   </m:d>
+                </m:e>
+                <m:e>
+                  <m:r>
+                    <w:rPr>
+                      <w:rFonts w:ascii="Cambria Math" w:hAnsi="Cambria Math"/>
+                    </w:rPr>
+                    <m:t>a=0∧d=0</m:t>
+                  </m:r>
+                  <m:ctrlPr>
+                    <w:rPr>
+                      <w:rFonts w:ascii="Cambria Math" w:eastAsia="Cambria Math" w:hAnsi="Cambria Math" w:cs="Cambria Math"/>
+                      <w:i/>
+                    </w:rPr>
+                  </m:ctrlPr>
                 </m:e>
                 <m:e>
                   <m:r>
@@ -9565,6 +8608,924 @@
       </m:oMathPara>
     </w:p>
     <w:p>
+      <w:r>
+        <w:rPr>
+          <w:rFonts w:eastAsiaTheme="minorEastAsia"/>
+        </w:rPr>
+        <w:tab/>
+      </w:r>
+      <m:oMath>
+        <m:r>
+          <m:rPr>
+            <m:sty m:val="p"/>
+          </m:rPr>
+          <w:rPr>
+            <w:rFonts w:ascii="Cambria Math" w:hAnsi="Cambria Math"/>
+          </w:rPr>
+          <w:br/>
+        </m:r>
+      </m:oMath>
+      <m:oMathPara>
+        <m:oMath>
+          <m:f>
+            <m:fPr>
+              <m:ctrlPr>
+                <w:rPr>
+                  <w:rFonts w:ascii="Cambria Math" w:hAnsi="Cambria Math"/>
+                  <w:i/>
+                </w:rPr>
+              </m:ctrlPr>
+            </m:fPr>
+            <m:num>
+              <m:eqArr>
+                <m:eqArrPr>
+                  <m:ctrlPr>
+                    <w:rPr>
+                      <w:rFonts w:ascii="Cambria Math" w:hAnsi="Cambria Math"/>
+                      <w:i/>
+                    </w:rPr>
+                  </m:ctrlPr>
+                </m:eqArrPr>
+                <m:e>
+                  <m:r>
+                    <w:rPr>
+                      <w:rFonts w:ascii="Cambria Math" w:hAnsi="Cambria Math"/>
+                    </w:rPr>
+                    <m:t>l</m:t>
+                  </m:r>
+                  <m:d>
+                    <m:dPr>
+                      <m:ctrlPr>
+                        <w:rPr>
+                          <w:rFonts w:ascii="Cambria Math" w:hAnsi="Cambria Math"/>
+                          <w:i/>
+                        </w:rPr>
+                      </m:ctrlPr>
+                    </m:dPr>
+                    <m:e>
+                      <m:r>
+                        <w:rPr>
+                          <w:rFonts w:ascii="Cambria Math" w:hAnsi="Cambria Math"/>
+                        </w:rPr>
+                        <m:t>x</m:t>
+                      </m:r>
+                    </m:e>
+                  </m:d>
+                  <m:r>
+                    <w:rPr>
+                      <w:rFonts w:ascii="Cambria Math" w:hAnsi="Cambria Math"/>
+                    </w:rPr>
+                    <m:t>=</m:t>
+                  </m:r>
+                  <m:d>
+                    <m:dPr>
+                      <m:ctrlPr>
+                        <w:rPr>
+                          <w:rFonts w:ascii="Cambria Math" w:hAnsi="Cambria Math"/>
+                          <w:i/>
+                        </w:rPr>
+                      </m:ctrlPr>
+                    </m:dPr>
+                    <m:e>
+                      <m:sSub>
+                        <m:sSubPr>
+                          <m:ctrlPr>
+                            <w:rPr>
+                              <w:rFonts w:ascii="Cambria Math" w:hAnsi="Cambria Math"/>
+                              <w:i/>
+                            </w:rPr>
+                          </m:ctrlPr>
+                        </m:sSubPr>
+                        <m:e>
+                          <m:r>
+                            <w:rPr>
+                              <w:rFonts w:ascii="Cambria Math" w:hAnsi="Cambria Math"/>
+                            </w:rPr>
+                            <m:t>ds</m:t>
+                          </m:r>
+                        </m:e>
+                        <m:sub>
+                          <m:r>
+                            <w:rPr>
+                              <w:rFonts w:ascii="Cambria Math" w:hAnsi="Cambria Math"/>
+                            </w:rPr>
+                            <m:t>x</m:t>
+                          </m:r>
+                        </m:sub>
+                      </m:sSub>
+                      <m:r>
+                        <w:rPr>
+                          <w:rFonts w:ascii="Cambria Math" w:hAnsi="Cambria Math"/>
+                        </w:rPr>
+                        <m:t>,</m:t>
+                      </m:r>
+                      <m:sSub>
+                        <m:sSubPr>
+                          <m:ctrlPr>
+                            <w:rPr>
+                              <w:rFonts w:ascii="Cambria Math" w:hAnsi="Cambria Math"/>
+                              <w:i/>
+                            </w:rPr>
+                          </m:ctrlPr>
+                        </m:sSubPr>
+                        <m:e>
+                          <m:r>
+                            <w:rPr>
+                              <w:rFonts w:ascii="Cambria Math" w:hAnsi="Cambria Math"/>
+                            </w:rPr>
+                            <m:t>cs</m:t>
+                          </m:r>
+                        </m:e>
+                        <m:sub>
+                          <m:r>
+                            <w:rPr>
+                              <w:rFonts w:ascii="Cambria Math" w:hAnsi="Cambria Math"/>
+                            </w:rPr>
+                            <m:t>x</m:t>
+                          </m:r>
+                        </m:sub>
+                      </m:sSub>
+                    </m:e>
+                  </m:d>
+                </m:e>
+                <m:e>
+                  <m:r>
+                    <w:rPr>
+                      <w:rFonts w:ascii="Cambria Math" w:hAnsi="Cambria Math"/>
+                    </w:rPr>
+                    <m:t xml:space="preserve"> </m:t>
+                  </m:r>
+                </m:e>
+                <m:e>
+                  <m:sSub>
+                    <m:sSubPr>
+                      <m:ctrlPr>
+                        <w:rPr>
+                          <w:rFonts w:ascii="Cambria Math" w:hAnsi="Cambria Math"/>
+                          <w:i/>
+                        </w:rPr>
+                      </m:ctrlPr>
+                    </m:sSubPr>
+                    <m:e>
+                      <m:r>
+                        <w:rPr>
+                          <w:rFonts w:ascii="Cambria Math" w:hAnsi="Cambria Math"/>
+                        </w:rPr>
+                        <m:t>ds</m:t>
+                      </m:r>
+                    </m:e>
+                    <m:sub>
+                      <m:r>
+                        <w:rPr>
+                          <w:rFonts w:ascii="Cambria Math" w:hAnsi="Cambria Math"/>
+                        </w:rPr>
+                        <m:t>x</m:t>
+                      </m:r>
+                    </m:sub>
+                  </m:sSub>
+                  <m:r>
+                    <w:rPr>
+                      <w:rFonts w:ascii="Cambria Math" w:hAnsi="Cambria Math"/>
+                    </w:rPr>
+                    <m:t>=</m:t>
+                  </m:r>
+                  <m:d>
+                    <m:dPr>
+                      <m:ctrlPr>
+                        <w:rPr>
+                          <w:rFonts w:ascii="Cambria Math" w:hAnsi="Cambria Math"/>
+                          <w:i/>
+                        </w:rPr>
+                      </m:ctrlPr>
+                    </m:dPr>
+                    <m:e>
+                      <m:sSup>
+                        <m:sSupPr>
+                          <m:ctrlPr>
+                            <w:rPr>
+                              <w:rFonts w:ascii="Cambria Math" w:hAnsi="Cambria Math"/>
+                              <w:i/>
+                            </w:rPr>
+                          </m:ctrlPr>
+                        </m:sSupPr>
+                        <m:e>
+                          <m:r>
+                            <w:rPr>
+                              <w:rFonts w:ascii="Cambria Math" w:hAnsi="Cambria Math"/>
+                            </w:rPr>
+                            <m:t>v</m:t>
+                          </m:r>
+                        </m:e>
+                        <m:sup>
+                          <m:r>
+                            <w:rPr>
+                              <w:rFonts w:ascii="Cambria Math" w:hAnsi="Cambria Math"/>
+                            </w:rPr>
+                            <m:t>x</m:t>
+                          </m:r>
+                        </m:sup>
+                      </m:sSup>
+                      <m:r>
+                        <w:rPr>
+                          <w:rFonts w:ascii="Cambria Math" w:hAnsi="Cambria Math"/>
+                        </w:rPr>
+                        <m:t>,</m:t>
+                      </m:r>
+                      <m:sSubSup>
+                        <m:sSubSupPr>
+                          <m:ctrlPr>
+                            <w:rPr>
+                              <w:rFonts w:ascii="Cambria Math" w:hAnsi="Cambria Math"/>
+                              <w:i/>
+                            </w:rPr>
+                          </m:ctrlPr>
+                        </m:sSubSupPr>
+                        <m:e>
+                          <m:r>
+                            <w:rPr>
+                              <w:rFonts w:ascii="Cambria Math" w:hAnsi="Cambria Math"/>
+                            </w:rPr>
+                            <m:t>q</m:t>
+                          </m:r>
+                        </m:e>
+                        <m:sub>
+                          <m:r>
+                            <w:rPr>
+                              <w:rFonts w:ascii="Cambria Math" w:hAnsi="Cambria Math"/>
+                            </w:rPr>
+                            <m:t>h</m:t>
+                          </m:r>
+                        </m:sub>
+                        <m:sup>
+                          <m:r>
+                            <w:rPr>
+                              <w:rFonts w:ascii="Cambria Math" w:hAnsi="Cambria Math"/>
+                            </w:rPr>
+                            <m:t>x</m:t>
+                          </m:r>
+                        </m:sup>
+                      </m:sSubSup>
+                      <m:r>
+                        <w:rPr>
+                          <w:rFonts w:ascii="Cambria Math" w:hAnsi="Cambria Math"/>
+                        </w:rPr>
+                        <m:t>,</m:t>
+                      </m:r>
+                      <m:sSubSup>
+                        <m:sSubSupPr>
+                          <m:ctrlPr>
+                            <w:rPr>
+                              <w:rFonts w:ascii="Cambria Math" w:hAnsi="Cambria Math"/>
+                              <w:i/>
+                            </w:rPr>
+                          </m:ctrlPr>
+                        </m:sSubSupPr>
+                        <m:e>
+                          <m:r>
+                            <w:rPr>
+                              <w:rFonts w:ascii="Cambria Math" w:hAnsi="Cambria Math"/>
+                            </w:rPr>
+                            <m:t>q</m:t>
+                          </m:r>
+                        </m:e>
+                        <m:sub>
+                          <m:r>
+                            <w:rPr>
+                              <w:rFonts w:ascii="Cambria Math" w:hAnsi="Cambria Math"/>
+                            </w:rPr>
+                            <m:t>l</m:t>
+                          </m:r>
+                        </m:sub>
+                        <m:sup>
+                          <m:r>
+                            <w:rPr>
+                              <w:rFonts w:ascii="Cambria Math" w:hAnsi="Cambria Math"/>
+                            </w:rPr>
+                            <m:t>x</m:t>
+                          </m:r>
+                        </m:sup>
+                      </m:sSubSup>
+                      <m:r>
+                        <w:rPr>
+                          <w:rFonts w:ascii="Cambria Math" w:hAnsi="Cambria Math"/>
+                        </w:rPr>
+                        <m:t>,(y,m,a,d)|</m:t>
+                      </m:r>
+                      <m:sSup>
+                        <m:sSupPr>
+                          <m:ctrlPr>
+                            <w:rPr>
+                              <w:rFonts w:ascii="Cambria Math" w:hAnsi="Cambria Math"/>
+                              <w:i/>
+                            </w:rPr>
+                          </m:ctrlPr>
+                        </m:sSupPr>
+                        <m:e>
+                          <m:r>
+                            <w:rPr>
+                              <w:rFonts w:ascii="Cambria Math" w:hAnsi="Cambria Math"/>
+                            </w:rPr>
+                            <m:t>σ</m:t>
+                          </m:r>
+                        </m:e>
+                        <m:sup>
+                          <m:r>
+                            <w:rPr>
+                              <w:rFonts w:ascii="Cambria Math" w:hAnsi="Cambria Math"/>
+                            </w:rPr>
+                            <m:t>x</m:t>
+                          </m:r>
+                        </m:sup>
+                      </m:sSup>
+                    </m:e>
+                  </m:d>
+                </m:e>
+                <m:e>
+                  <m:r>
+                    <w:rPr>
+                      <w:rFonts w:ascii="Cambria Math" w:hAnsi="Cambria Math"/>
+                    </w:rPr>
+                    <m:t xml:space="preserve"> </m:t>
+                  </m:r>
+                </m:e>
+                <m:e>
+                  <m:r>
+                    <w:rPr>
+                      <w:rFonts w:ascii="Cambria Math" w:hAnsi="Cambria Math"/>
+                    </w:rPr>
+                    <m:t>a&gt;0 ∧d=0∧HasFreeVariable</m:t>
+                  </m:r>
+                  <m:d>
+                    <m:dPr>
+                      <m:ctrlPr>
+                        <w:rPr>
+                          <w:rFonts w:ascii="Cambria Math" w:hAnsi="Cambria Math"/>
+                          <w:i/>
+                        </w:rPr>
+                      </m:ctrlPr>
+                    </m:dPr>
+                    <m:e>
+                      <m:r>
+                        <w:rPr>
+                          <w:rFonts w:ascii="Cambria Math" w:hAnsi="Cambria Math"/>
+                        </w:rPr>
+                        <m:t>p</m:t>
+                      </m:r>
+                    </m:e>
+                  </m:d>
+                  <m:ctrlPr>
+                    <w:rPr>
+                      <w:rFonts w:ascii="Cambria Math" w:eastAsia="Cambria Math" w:hAnsi="Cambria Math" w:cs="Cambria Math"/>
+                      <w:i/>
+                    </w:rPr>
+                  </m:ctrlPr>
+                </m:e>
+                <m:e>
+                  <m:r>
+                    <w:rPr>
+                      <w:rFonts w:ascii="Cambria Math" w:eastAsia="Cambria Math" w:hAnsi="Cambria Math" w:cs="Cambria Math"/>
+                    </w:rPr>
+                    <m:t>v=GainVariable(p)</m:t>
+                  </m:r>
+                  <m:ctrlPr>
+                    <w:rPr>
+                      <w:rFonts w:ascii="Cambria Math" w:eastAsia="Cambria Math" w:hAnsi="Cambria Math" w:cs="Cambria Math"/>
+                      <w:i/>
+                    </w:rPr>
+                  </m:ctrlPr>
+                </m:e>
+                <m:e>
+                  <m:r>
+                    <w:rPr>
+                      <w:rFonts w:ascii="Cambria Math" w:hAnsi="Cambria Math"/>
+                    </w:rPr>
+                    <m:t xml:space="preserve"> </m:t>
+                  </m:r>
+                </m:e>
+              </m:eqArr>
+            </m:num>
+            <m:den>
+              <m:eqArr>
+                <m:eqArrPr>
+                  <m:ctrlPr>
+                    <w:rPr>
+                      <w:rFonts w:ascii="Cambria Math" w:hAnsi="Cambria Math"/>
+                      <w:i/>
+                    </w:rPr>
+                  </m:ctrlPr>
+                </m:eqArrPr>
+                <m:e>
+                  <m:r>
+                    <w:rPr>
+                      <w:rFonts w:ascii="Cambria Math" w:hAnsi="Cambria Math"/>
+                    </w:rPr>
+                    <m:t>l</m:t>
+                  </m:r>
+                  <m:box>
+                    <m:boxPr>
+                      <m:opEmu m:val="1"/>
+                      <m:ctrlPr>
+                        <w:rPr>
+                          <w:rFonts w:ascii="Cambria Math" w:hAnsi="Cambria Math"/>
+                          <w:i/>
+                        </w:rPr>
+                      </m:ctrlPr>
+                    </m:boxPr>
+                    <m:e>
+                      <m:box>
+                        <m:boxPr>
+                          <m:opEmu m:val="1"/>
+                          <m:ctrlPr>
+                            <w:rPr>
+                              <w:rFonts w:ascii="Cambria Math" w:hAnsi="Cambria Math"/>
+                              <w:i/>
+                            </w:rPr>
+                          </m:ctrlPr>
+                        </m:boxPr>
+                        <m:e>
+                          <m:box>
+                            <m:boxPr>
+                              <m:opEmu m:val="1"/>
+                              <m:ctrlPr>
+                                <w:rPr>
+                                  <w:rFonts w:ascii="Cambria Math" w:hAnsi="Cambria Math"/>
+                                  <w:i/>
+                                </w:rPr>
+                              </m:ctrlPr>
+                            </m:boxPr>
+                            <m:e>
+                              <m:box>
+                                <m:boxPr>
+                                  <m:opEmu m:val="1"/>
+                                  <m:ctrlPr>
+                                    <w:rPr>
+                                      <w:rFonts w:ascii="Cambria Math" w:hAnsi="Cambria Math"/>
+                                      <w:i/>
+                                    </w:rPr>
+                                  </m:ctrlPr>
+                                </m:boxPr>
+                                <m:e>
+                                  <m:groupChr>
+                                    <m:groupChrPr>
+                                      <m:chr m:val="⇒"/>
+                                      <m:vertJc m:val="bot"/>
+                                      <m:ctrlPr>
+                                        <w:rPr>
+                                          <w:rFonts w:ascii="Cambria Math" w:hAnsi="Cambria Math"/>
+                                          <w:i/>
+                                        </w:rPr>
+                                      </m:ctrlPr>
+                                    </m:groupChrPr>
+                                    <m:e>
+                                      <m:r>
+                                        <w:rPr>
+                                          <w:rFonts w:ascii="Cambria Math" w:hAnsi="Cambria Math"/>
+                                        </w:rPr>
+                                        <m:t>τ,v:=0</m:t>
+                                      </m:r>
+                                    </m:e>
+                                  </m:groupChr>
+                                </m:e>
+                              </m:box>
+                            </m:e>
+                          </m:box>
+                        </m:e>
+                      </m:box>
+                    </m:e>
+                  </m:box>
+                  <m:r>
+                    <w:rPr>
+                      <w:rFonts w:ascii="Cambria Math" w:hAnsi="Cambria Math"/>
+                    </w:rPr>
+                    <m:t>l</m:t>
+                  </m:r>
+                  <m:d>
+                    <m:dPr>
+                      <m:begChr m:val="["/>
+                      <m:endChr m:val="]"/>
+                      <m:ctrlPr>
+                        <w:rPr>
+                          <w:rFonts w:ascii="Cambria Math" w:hAnsi="Cambria Math"/>
+                          <w:i/>
+                        </w:rPr>
+                      </m:ctrlPr>
+                    </m:dPr>
+                    <m:e>
+                      <m:r>
+                        <w:rPr>
+                          <w:rFonts w:ascii="Cambria Math" w:hAnsi="Cambria Math"/>
+                        </w:rPr>
+                        <m:t>x↦</m:t>
+                      </m:r>
+                      <m:d>
+                        <m:dPr>
+                          <m:ctrlPr>
+                            <w:rPr>
+                              <w:rFonts w:ascii="Cambria Math" w:hAnsi="Cambria Math"/>
+                              <w:i/>
+                            </w:rPr>
+                          </m:ctrlPr>
+                        </m:dPr>
+                        <m:e>
+                          <m:sSubSup>
+                            <m:sSubSupPr>
+                              <m:ctrlPr>
+                                <w:rPr>
+                                  <w:rFonts w:ascii="Cambria Math" w:hAnsi="Cambria Math"/>
+                                  <w:i/>
+                                </w:rPr>
+                              </m:ctrlPr>
+                            </m:sSubSupPr>
+                            <m:e>
+                              <m:r>
+                                <w:rPr>
+                                  <w:rFonts w:ascii="Cambria Math" w:hAnsi="Cambria Math"/>
+                                </w:rPr>
+                                <m:t>ds</m:t>
+                              </m:r>
+                            </m:e>
+                            <m:sub>
+                              <m:r>
+                                <w:rPr>
+                                  <w:rFonts w:ascii="Cambria Math" w:hAnsi="Cambria Math"/>
+                                </w:rPr>
+                                <m:t>x</m:t>
+                              </m:r>
+                            </m:sub>
+                            <m:sup>
+                              <m:r>
+                                <w:rPr>
+                                  <w:rFonts w:ascii="Cambria Math" w:hAnsi="Cambria Math"/>
+                                </w:rPr>
+                                <m:t>'</m:t>
+                              </m:r>
+                            </m:sup>
+                          </m:sSubSup>
+                          <m:sSubSup>
+                            <m:sSubSupPr>
+                              <m:ctrlPr>
+                                <w:rPr>
+                                  <w:rFonts w:ascii="Cambria Math" w:hAnsi="Cambria Math"/>
+                                  <w:i/>
+                                </w:rPr>
+                              </m:ctrlPr>
+                            </m:sSubSupPr>
+                            <m:e>
+                              <m:r>
+                                <w:rPr>
+                                  <w:rFonts w:ascii="Cambria Math" w:hAnsi="Cambria Math"/>
+                                </w:rPr>
+                                <m:t>cs</m:t>
+                              </m:r>
+                            </m:e>
+                            <m:sub>
+                              <m:r>
+                                <w:rPr>
+                                  <w:rFonts w:ascii="Cambria Math" w:hAnsi="Cambria Math"/>
+                                </w:rPr>
+                                <m:t>x</m:t>
+                              </m:r>
+                            </m:sub>
+                            <m:sup>
+                              <m:r>
+                                <w:rPr>
+                                  <w:rFonts w:ascii="Cambria Math" w:hAnsi="Cambria Math"/>
+                                </w:rPr>
+                                <m:t>'</m:t>
+                              </m:r>
+                            </m:sup>
+                          </m:sSubSup>
+                        </m:e>
+                      </m:d>
+                    </m:e>
+                  </m:d>
+                  <m:r>
+                    <w:rPr>
+                      <w:rFonts w:ascii="Cambria Math" w:hAnsi="Cambria Math"/>
+                    </w:rPr>
+                    <m:t>]</m:t>
+                  </m:r>
+                </m:e>
+                <m:e>
+                  <m:sSubSup>
+                    <m:sSubSupPr>
+                      <m:ctrlPr>
+                        <w:rPr>
+                          <w:rFonts w:ascii="Cambria Math" w:hAnsi="Cambria Math"/>
+                          <w:i/>
+                        </w:rPr>
+                      </m:ctrlPr>
+                    </m:sSubSupPr>
+                    <m:e>
+                      <m:r>
+                        <w:rPr>
+                          <w:rFonts w:ascii="Cambria Math" w:hAnsi="Cambria Math"/>
+                        </w:rPr>
+                        <m:t>ds</m:t>
+                      </m:r>
+                    </m:e>
+                    <m:sub>
+                      <m:r>
+                        <w:rPr>
+                          <w:rFonts w:ascii="Cambria Math" w:hAnsi="Cambria Math"/>
+                        </w:rPr>
+                        <m:t>x</m:t>
+                      </m:r>
+                    </m:sub>
+                    <m:sup>
+                      <m:r>
+                        <w:rPr>
+                          <w:rFonts w:ascii="Cambria Math" w:hAnsi="Cambria Math"/>
+                        </w:rPr>
+                        <m:t>'</m:t>
+                      </m:r>
+                    </m:sup>
+                  </m:sSubSup>
+                  <m:r>
+                    <w:rPr>
+                      <w:rFonts w:ascii="Cambria Math" w:hAnsi="Cambria Math"/>
+                    </w:rPr>
+                    <m:t>=</m:t>
+                  </m:r>
+                  <m:d>
+                    <m:dPr>
+                      <m:ctrlPr>
+                        <w:rPr>
+                          <w:rFonts w:ascii="Cambria Math" w:hAnsi="Cambria Math"/>
+                          <w:i/>
+                        </w:rPr>
+                      </m:ctrlPr>
+                    </m:dPr>
+                    <m:e>
+                      <m:sSup>
+                        <m:sSupPr>
+                          <m:ctrlPr>
+                            <w:rPr>
+                              <w:rFonts w:ascii="Cambria Math" w:hAnsi="Cambria Math"/>
+                              <w:i/>
+                            </w:rPr>
+                          </m:ctrlPr>
+                        </m:sSupPr>
+                        <m:e>
+                          <m:r>
+                            <w:rPr>
+                              <w:rFonts w:ascii="Cambria Math" w:hAnsi="Cambria Math"/>
+                            </w:rPr>
+                            <m:t>v</m:t>
+                          </m:r>
+                        </m:e>
+                        <m:sup>
+                          <m:r>
+                            <w:rPr>
+                              <w:rFonts w:ascii="Cambria Math" w:hAnsi="Cambria Math"/>
+                            </w:rPr>
+                            <m:t>x</m:t>
+                          </m:r>
+                        </m:sup>
+                      </m:sSup>
+                      <m:r>
+                        <w:rPr>
+                          <w:rFonts w:ascii="Cambria Math" w:hAnsi="Cambria Math"/>
+                        </w:rPr>
+                        <m:t>,</m:t>
+                      </m:r>
+                      <m:sSubSup>
+                        <m:sSubSupPr>
+                          <m:ctrlPr>
+                            <w:rPr>
+                              <w:rFonts w:ascii="Cambria Math" w:hAnsi="Cambria Math"/>
+                              <w:i/>
+                            </w:rPr>
+                          </m:ctrlPr>
+                        </m:sSubSupPr>
+                        <m:e>
+                          <m:r>
+                            <w:rPr>
+                              <w:rFonts w:ascii="Cambria Math" w:hAnsi="Cambria Math"/>
+                            </w:rPr>
+                            <m:t>q</m:t>
+                          </m:r>
+                        </m:e>
+                        <m:sub>
+                          <m:r>
+                            <w:rPr>
+                              <w:rFonts w:ascii="Cambria Math" w:hAnsi="Cambria Math"/>
+                            </w:rPr>
+                            <m:t>h</m:t>
+                          </m:r>
+                        </m:sub>
+                        <m:sup>
+                          <m:r>
+                            <w:rPr>
+                              <w:rFonts w:ascii="Cambria Math" w:hAnsi="Cambria Math"/>
+                            </w:rPr>
+                            <m:t>x</m:t>
+                          </m:r>
+                        </m:sup>
+                      </m:sSubSup>
+                      <m:r>
+                        <w:rPr>
+                          <w:rFonts w:ascii="Cambria Math" w:hAnsi="Cambria Math"/>
+                        </w:rPr>
+                        <m:t>,</m:t>
+                      </m:r>
+                      <m:sSubSup>
+                        <m:sSubSupPr>
+                          <m:ctrlPr>
+                            <w:rPr>
+                              <w:rFonts w:ascii="Cambria Math" w:hAnsi="Cambria Math"/>
+                              <w:i/>
+                            </w:rPr>
+                          </m:ctrlPr>
+                        </m:sSubSupPr>
+                        <m:e>
+                          <m:r>
+                            <w:rPr>
+                              <w:rFonts w:ascii="Cambria Math" w:hAnsi="Cambria Math"/>
+                            </w:rPr>
+                            <m:t>q</m:t>
+                          </m:r>
+                        </m:e>
+                        <m:sub>
+                          <m:r>
+                            <w:rPr>
+                              <w:rFonts w:ascii="Cambria Math" w:hAnsi="Cambria Math"/>
+                            </w:rPr>
+                            <m:t>l</m:t>
+                          </m:r>
+                        </m:sub>
+                        <m:sup>
+                          <m:r>
+                            <w:rPr>
+                              <w:rFonts w:ascii="Cambria Math" w:hAnsi="Cambria Math"/>
+                            </w:rPr>
+                            <m:t>x</m:t>
+                          </m:r>
+                        </m:sup>
+                      </m:sSubSup>
+                      <m:r>
+                        <w:rPr>
+                          <w:rFonts w:ascii="Cambria Math" w:hAnsi="Cambria Math"/>
+                        </w:rPr>
+                        <m:t>,</m:t>
+                      </m:r>
+                      <m:sSup>
+                        <m:sSupPr>
+                          <m:ctrlPr>
+                            <w:rPr>
+                              <w:rFonts w:ascii="Cambria Math" w:hAnsi="Cambria Math"/>
+                              <w:i/>
+                            </w:rPr>
+                          </m:ctrlPr>
+                        </m:sSupPr>
+                        <m:e>
+                          <m:r>
+                            <w:rPr>
+                              <w:rFonts w:ascii="Cambria Math" w:hAnsi="Cambria Math"/>
+                            </w:rPr>
+                            <m:t>σ</m:t>
+                          </m:r>
+                        </m:e>
+                        <m:sup>
+                          <m:r>
+                            <w:rPr>
+                              <w:rFonts w:ascii="Cambria Math" w:hAnsi="Cambria Math"/>
+                            </w:rPr>
+                            <m:t>x</m:t>
+                          </m:r>
+                        </m:sup>
+                      </m:sSup>
+                    </m:e>
+                  </m:d>
+                </m:e>
+                <m:e>
+                  <m:sSubSup>
+                    <m:sSubSupPr>
+                      <m:ctrlPr>
+                        <w:rPr>
+                          <w:rFonts w:ascii="Cambria Math" w:hAnsi="Cambria Math"/>
+                          <w:i/>
+                        </w:rPr>
+                      </m:ctrlPr>
+                    </m:sSubSupPr>
+                    <m:e>
+                      <m:r>
+                        <w:rPr>
+                          <w:rFonts w:ascii="Cambria Math" w:hAnsi="Cambria Math"/>
+                        </w:rPr>
+                        <m:t>cs</m:t>
+                      </m:r>
+                    </m:e>
+                    <m:sub>
+                      <m:r>
+                        <w:rPr>
+                          <w:rFonts w:ascii="Cambria Math" w:hAnsi="Cambria Math"/>
+                        </w:rPr>
+                        <m:t>x</m:t>
+                      </m:r>
+                    </m:sub>
+                    <m:sup>
+                      <m:r>
+                        <w:rPr>
+                          <w:rFonts w:ascii="Cambria Math" w:hAnsi="Cambria Math"/>
+                        </w:rPr>
+                        <m:t>'</m:t>
+                      </m:r>
+                    </m:sup>
+                  </m:sSubSup>
+                  <m:r>
+                    <w:rPr>
+                      <w:rFonts w:ascii="Cambria Math" w:hAnsi="Cambria Math"/>
+                    </w:rPr>
+                    <m:t>=</m:t>
+                  </m:r>
+                  <m:sSub>
+                    <m:sSubPr>
+                      <m:ctrlPr>
+                        <w:rPr>
+                          <w:rFonts w:ascii="Cambria Math" w:hAnsi="Cambria Math"/>
+                          <w:i/>
+                        </w:rPr>
+                      </m:ctrlPr>
+                    </m:sSubPr>
+                    <m:e>
+                      <m:r>
+                        <w:rPr>
+                          <w:rFonts w:ascii="Cambria Math" w:hAnsi="Cambria Math"/>
+                        </w:rPr>
+                        <m:t>cs</m:t>
+                      </m:r>
+                    </m:e>
+                    <m:sub>
+                      <m:r>
+                        <w:rPr>
+                          <w:rFonts w:ascii="Cambria Math" w:hAnsi="Cambria Math"/>
+                        </w:rPr>
+                        <m:t>x</m:t>
+                      </m:r>
+                    </m:sub>
+                  </m:sSub>
+                  <m:r>
+                    <w:rPr>
+                      <w:rFonts w:ascii="Cambria Math" w:hAnsi="Cambria Math"/>
+                    </w:rPr>
+                    <m:t>∪(v≤a,</m:t>
+                  </m:r>
+                  <m:sSup>
+                    <m:sSupPr>
+                      <m:ctrlPr>
+                        <w:rPr>
+                          <w:rFonts w:ascii="Cambria Math" w:hAnsi="Cambria Math"/>
+                          <w:i/>
+                        </w:rPr>
+                      </m:ctrlPr>
+                    </m:sSupPr>
+                    <m:e>
+                      <m:r>
+                        <w:rPr>
+                          <w:rFonts w:ascii="Cambria Math" w:hAnsi="Cambria Math"/>
+                        </w:rPr>
+                        <m:t>v</m:t>
+                      </m:r>
+                    </m:e>
+                    <m:sup>
+                      <m:r>
+                        <w:rPr>
+                          <w:rFonts w:ascii="Cambria Math" w:hAnsi="Cambria Math"/>
+                        </w:rPr>
+                        <m:t>'</m:t>
+                      </m:r>
+                    </m:sup>
+                  </m:sSup>
+                  <m:r>
+                    <w:rPr>
+                      <w:rFonts w:ascii="Cambria Math" w:hAnsi="Cambria Math"/>
+                    </w:rPr>
+                    <m:t>=1,v==a,{Release(v,p),(y,m,0,d)})</m:t>
+                  </m:r>
+                  <m:ctrlPr>
+                    <w:rPr>
+                      <w:rFonts w:ascii="Cambria Math" w:eastAsia="Cambria Math" w:hAnsi="Cambria Math" w:cs="Cambria Math"/>
+                      <w:i/>
+                    </w:rPr>
+                  </m:ctrlPr>
+                </m:e>
+                <m:e/>
+                <m:e>
+                  <m:r>
+                    <w:rPr>
+                      <w:rFonts w:ascii="Cambria Math" w:hAnsi="Cambria Math"/>
+                    </w:rPr>
+                    <m:t xml:space="preserve"> </m:t>
+                  </m:r>
+                </m:e>
+              </m:eqArr>
+            </m:den>
+          </m:f>
+        </m:oMath>
+      </m:oMathPara>
+    </w:p>
+    <w:p>
       <w:pPr>
         <w:rPr>
           <w:rFonts w:eastAsiaTheme="minorEastAsia"/>
@@ -9575,8 +9536,10 @@
       <w:r>
         <w:rPr>
           <w:rFonts w:eastAsiaTheme="minorEastAsia"/>
-        </w:rPr>
-        <w:tab/>
+          <w:b/>
+          <w:bCs/>
+        </w:rPr>
+        <w:t xml:space="preserve">If message will be invalidated exactly on deadline </w:t>
       </w:r>
     </w:p>
     <w:p>
@@ -9585,6 +9548,1160 @@
           <w:rFonts w:eastAsiaTheme="minorEastAsia"/>
         </w:rPr>
       </w:pPr>
+      <m:oMathPara>
+        <m:oMath>
+          <m:f>
+            <m:fPr>
+              <m:ctrlPr>
+                <w:rPr>
+                  <w:rFonts w:ascii="Cambria Math" w:hAnsi="Cambria Math"/>
+                  <w:i/>
+                </w:rPr>
+              </m:ctrlPr>
+            </m:fPr>
+            <m:num>
+              <m:eqArr>
+                <m:eqArrPr>
+                  <m:ctrlPr>
+                    <w:rPr>
+                      <w:rFonts w:ascii="Cambria Math" w:hAnsi="Cambria Math"/>
+                      <w:i/>
+                    </w:rPr>
+                  </m:ctrlPr>
+                </m:eqArrPr>
+                <m:e>
+                  <m:r>
+                    <w:rPr>
+                      <w:rFonts w:ascii="Cambria Math" w:hAnsi="Cambria Math"/>
+                    </w:rPr>
+                    <m:t>l</m:t>
+                  </m:r>
+                  <m:d>
+                    <m:dPr>
+                      <m:ctrlPr>
+                        <w:rPr>
+                          <w:rFonts w:ascii="Cambria Math" w:hAnsi="Cambria Math"/>
+                          <w:i/>
+                        </w:rPr>
+                      </m:ctrlPr>
+                    </m:dPr>
+                    <m:e>
+                      <m:r>
+                        <w:rPr>
+                          <w:rFonts w:ascii="Cambria Math" w:hAnsi="Cambria Math"/>
+                        </w:rPr>
+                        <m:t>x</m:t>
+                      </m:r>
+                    </m:e>
+                  </m:d>
+                  <m:r>
+                    <w:rPr>
+                      <w:rFonts w:ascii="Cambria Math" w:hAnsi="Cambria Math"/>
+                    </w:rPr>
+                    <m:t>=</m:t>
+                  </m:r>
+                  <m:d>
+                    <m:dPr>
+                      <m:ctrlPr>
+                        <w:rPr>
+                          <w:rFonts w:ascii="Cambria Math" w:hAnsi="Cambria Math"/>
+                          <w:i/>
+                        </w:rPr>
+                      </m:ctrlPr>
+                    </m:dPr>
+                    <m:e>
+                      <m:sSub>
+                        <m:sSubPr>
+                          <m:ctrlPr>
+                            <w:rPr>
+                              <w:rFonts w:ascii="Cambria Math" w:hAnsi="Cambria Math"/>
+                              <w:i/>
+                            </w:rPr>
+                          </m:ctrlPr>
+                        </m:sSubPr>
+                        <m:e>
+                          <m:r>
+                            <w:rPr>
+                              <w:rFonts w:ascii="Cambria Math" w:hAnsi="Cambria Math"/>
+                            </w:rPr>
+                            <m:t>ds</m:t>
+                          </m:r>
+                        </m:e>
+                        <m:sub>
+                          <m:r>
+                            <w:rPr>
+                              <w:rFonts w:ascii="Cambria Math" w:hAnsi="Cambria Math"/>
+                            </w:rPr>
+                            <m:t>x</m:t>
+                          </m:r>
+                        </m:sub>
+                      </m:sSub>
+                      <m:r>
+                        <w:rPr>
+                          <w:rFonts w:ascii="Cambria Math" w:hAnsi="Cambria Math"/>
+                        </w:rPr>
+                        <m:t>,</m:t>
+                      </m:r>
+                      <m:sSub>
+                        <m:sSubPr>
+                          <m:ctrlPr>
+                            <w:rPr>
+                              <w:rFonts w:ascii="Cambria Math" w:hAnsi="Cambria Math"/>
+                              <w:i/>
+                            </w:rPr>
+                          </m:ctrlPr>
+                        </m:sSubPr>
+                        <m:e>
+                          <m:r>
+                            <w:rPr>
+                              <w:rFonts w:ascii="Cambria Math" w:hAnsi="Cambria Math"/>
+                            </w:rPr>
+                            <m:t>cs</m:t>
+                          </m:r>
+                        </m:e>
+                        <m:sub>
+                          <m:r>
+                            <w:rPr>
+                              <w:rFonts w:ascii="Cambria Math" w:hAnsi="Cambria Math"/>
+                            </w:rPr>
+                            <m:t>x</m:t>
+                          </m:r>
+                        </m:sub>
+                      </m:sSub>
+                    </m:e>
+                  </m:d>
+                </m:e>
+                <m:e>
+                  <m:r>
+                    <w:rPr>
+                      <w:rFonts w:ascii="Cambria Math" w:hAnsi="Cambria Math"/>
+                    </w:rPr>
+                    <m:t xml:space="preserve"> </m:t>
+                  </m:r>
+                </m:e>
+                <m:e>
+                  <m:sSub>
+                    <m:sSubPr>
+                      <m:ctrlPr>
+                        <w:rPr>
+                          <w:rFonts w:ascii="Cambria Math" w:hAnsi="Cambria Math"/>
+                          <w:i/>
+                        </w:rPr>
+                      </m:ctrlPr>
+                    </m:sSubPr>
+                    <m:e>
+                      <m:r>
+                        <w:rPr>
+                          <w:rFonts w:ascii="Cambria Math" w:hAnsi="Cambria Math"/>
+                        </w:rPr>
+                        <m:t>ds</m:t>
+                      </m:r>
+                    </m:e>
+                    <m:sub>
+                      <m:r>
+                        <w:rPr>
+                          <w:rFonts w:ascii="Cambria Math" w:hAnsi="Cambria Math"/>
+                        </w:rPr>
+                        <m:t>x</m:t>
+                      </m:r>
+                    </m:sub>
+                  </m:sSub>
+                  <m:r>
+                    <w:rPr>
+                      <w:rFonts w:ascii="Cambria Math" w:hAnsi="Cambria Math"/>
+                    </w:rPr>
+                    <m:t>=</m:t>
+                  </m:r>
+                  <m:d>
+                    <m:dPr>
+                      <m:ctrlPr>
+                        <w:rPr>
+                          <w:rFonts w:ascii="Cambria Math" w:hAnsi="Cambria Math"/>
+                          <w:i/>
+                        </w:rPr>
+                      </m:ctrlPr>
+                    </m:dPr>
+                    <m:e>
+                      <m:sSup>
+                        <m:sSupPr>
+                          <m:ctrlPr>
+                            <w:rPr>
+                              <w:rFonts w:ascii="Cambria Math" w:hAnsi="Cambria Math"/>
+                              <w:i/>
+                            </w:rPr>
+                          </m:ctrlPr>
+                        </m:sSupPr>
+                        <m:e>
+                          <m:r>
+                            <w:rPr>
+                              <w:rFonts w:ascii="Cambria Math" w:hAnsi="Cambria Math"/>
+                            </w:rPr>
+                            <m:t>v</m:t>
+                          </m:r>
+                        </m:e>
+                        <m:sup>
+                          <m:r>
+                            <w:rPr>
+                              <w:rFonts w:ascii="Cambria Math" w:hAnsi="Cambria Math"/>
+                            </w:rPr>
+                            <m:t>x</m:t>
+                          </m:r>
+                        </m:sup>
+                      </m:sSup>
+                      <m:r>
+                        <w:rPr>
+                          <w:rFonts w:ascii="Cambria Math" w:hAnsi="Cambria Math"/>
+                        </w:rPr>
+                        <m:t>,</m:t>
+                      </m:r>
+                      <m:sSubSup>
+                        <m:sSubSupPr>
+                          <m:ctrlPr>
+                            <w:rPr>
+                              <w:rFonts w:ascii="Cambria Math" w:hAnsi="Cambria Math"/>
+                              <w:i/>
+                            </w:rPr>
+                          </m:ctrlPr>
+                        </m:sSubSupPr>
+                        <m:e>
+                          <m:r>
+                            <w:rPr>
+                              <w:rFonts w:ascii="Cambria Math" w:hAnsi="Cambria Math"/>
+                            </w:rPr>
+                            <m:t>q</m:t>
+                          </m:r>
+                        </m:e>
+                        <m:sub>
+                          <m:r>
+                            <w:rPr>
+                              <w:rFonts w:ascii="Cambria Math" w:hAnsi="Cambria Math"/>
+                            </w:rPr>
+                            <m:t>h</m:t>
+                          </m:r>
+                        </m:sub>
+                        <m:sup>
+                          <m:r>
+                            <w:rPr>
+                              <w:rFonts w:ascii="Cambria Math" w:hAnsi="Cambria Math"/>
+                            </w:rPr>
+                            <m:t>x</m:t>
+                          </m:r>
+                        </m:sup>
+                      </m:sSubSup>
+                      <m:r>
+                        <w:rPr>
+                          <w:rFonts w:ascii="Cambria Math" w:hAnsi="Cambria Math"/>
+                        </w:rPr>
+                        <m:t>,</m:t>
+                      </m:r>
+                      <m:sSubSup>
+                        <m:sSubSupPr>
+                          <m:ctrlPr>
+                            <w:rPr>
+                              <w:rFonts w:ascii="Cambria Math" w:hAnsi="Cambria Math"/>
+                              <w:i/>
+                            </w:rPr>
+                          </m:ctrlPr>
+                        </m:sSubSupPr>
+                        <m:e>
+                          <m:r>
+                            <w:rPr>
+                              <w:rFonts w:ascii="Cambria Math" w:hAnsi="Cambria Math"/>
+                            </w:rPr>
+                            <m:t>q</m:t>
+                          </m:r>
+                        </m:e>
+                        <m:sub>
+                          <m:r>
+                            <w:rPr>
+                              <w:rFonts w:ascii="Cambria Math" w:hAnsi="Cambria Math"/>
+                            </w:rPr>
+                            <m:t>l</m:t>
+                          </m:r>
+                        </m:sub>
+                        <m:sup>
+                          <m:r>
+                            <w:rPr>
+                              <w:rFonts w:ascii="Cambria Math" w:hAnsi="Cambria Math"/>
+                            </w:rPr>
+                            <m:t>x</m:t>
+                          </m:r>
+                        </m:sup>
+                      </m:sSubSup>
+                      <m:r>
+                        <w:rPr>
+                          <w:rFonts w:ascii="Cambria Math" w:hAnsi="Cambria Math"/>
+                        </w:rPr>
+                        <m:t>,(y,m,a,d)|</m:t>
+                      </m:r>
+                      <m:sSup>
+                        <m:sSupPr>
+                          <m:ctrlPr>
+                            <w:rPr>
+                              <w:rFonts w:ascii="Cambria Math" w:hAnsi="Cambria Math"/>
+                              <w:i/>
+                            </w:rPr>
+                          </m:ctrlPr>
+                        </m:sSupPr>
+                        <m:e>
+                          <m:r>
+                            <w:rPr>
+                              <w:rFonts w:ascii="Cambria Math" w:hAnsi="Cambria Math"/>
+                            </w:rPr>
+                            <m:t>σ</m:t>
+                          </m:r>
+                        </m:e>
+                        <m:sup>
+                          <m:r>
+                            <w:rPr>
+                              <w:rFonts w:ascii="Cambria Math" w:hAnsi="Cambria Math"/>
+                            </w:rPr>
+                            <m:t>x</m:t>
+                          </m:r>
+                        </m:sup>
+                      </m:sSup>
+                    </m:e>
+                  </m:d>
+                </m:e>
+                <m:e>
+                  <m:r>
+                    <w:rPr>
+                      <w:rFonts w:ascii="Cambria Math" w:hAnsi="Cambria Math"/>
+                    </w:rPr>
+                    <m:t xml:space="preserve"> </m:t>
+                  </m:r>
+                </m:e>
+                <m:e>
+                  <m:r>
+                    <w:rPr>
+                      <w:rFonts w:ascii="Cambria Math" w:hAnsi="Cambria Math"/>
+                    </w:rPr>
+                    <m:t>a=0 ∧d&gt;0∧HasFreeVariable</m:t>
+                  </m:r>
+                  <m:d>
+                    <m:dPr>
+                      <m:ctrlPr>
+                        <w:rPr>
+                          <w:rFonts w:ascii="Cambria Math" w:hAnsi="Cambria Math"/>
+                          <w:i/>
+                        </w:rPr>
+                      </m:ctrlPr>
+                    </m:dPr>
+                    <m:e>
+                      <m:r>
+                        <w:rPr>
+                          <w:rFonts w:ascii="Cambria Math" w:hAnsi="Cambria Math"/>
+                        </w:rPr>
+                        <m:t>p</m:t>
+                      </m:r>
+                    </m:e>
+                  </m:d>
+                  <m:ctrlPr>
+                    <w:rPr>
+                      <w:rFonts w:ascii="Cambria Math" w:eastAsia="Cambria Math" w:hAnsi="Cambria Math" w:cs="Cambria Math"/>
+                      <w:i/>
+                    </w:rPr>
+                  </m:ctrlPr>
+                </m:e>
+                <m:e>
+                  <m:r>
+                    <w:rPr>
+                      <w:rFonts w:ascii="Cambria Math" w:eastAsia="Cambria Math" w:hAnsi="Cambria Math" w:cs="Cambria Math"/>
+                    </w:rPr>
+                    <m:t>v=GainVariable(p)</m:t>
+                  </m:r>
+                  <m:ctrlPr>
+                    <w:rPr>
+                      <w:rFonts w:ascii="Cambria Math" w:eastAsia="Cambria Math" w:hAnsi="Cambria Math" w:cs="Cambria Math"/>
+                      <w:i/>
+                    </w:rPr>
+                  </m:ctrlPr>
+                </m:e>
+                <m:e>
+                  <m:r>
+                    <w:rPr>
+                      <w:rFonts w:ascii="Cambria Math" w:hAnsi="Cambria Math"/>
+                    </w:rPr>
+                    <m:t xml:space="preserve"> </m:t>
+                  </m:r>
+                </m:e>
+              </m:eqArr>
+            </m:num>
+            <m:den>
+              <m:eqArr>
+                <m:eqArrPr>
+                  <m:ctrlPr>
+                    <w:rPr>
+                      <w:rFonts w:ascii="Cambria Math" w:hAnsi="Cambria Math"/>
+                      <w:i/>
+                    </w:rPr>
+                  </m:ctrlPr>
+                </m:eqArrPr>
+                <m:e>
+                  <m:r>
+                    <w:rPr>
+                      <w:rFonts w:ascii="Cambria Math" w:hAnsi="Cambria Math"/>
+                    </w:rPr>
+                    <m:t>l</m:t>
+                  </m:r>
+                  <m:box>
+                    <m:boxPr>
+                      <m:opEmu m:val="1"/>
+                      <m:ctrlPr>
+                        <w:rPr>
+                          <w:rFonts w:ascii="Cambria Math" w:hAnsi="Cambria Math"/>
+                          <w:i/>
+                        </w:rPr>
+                      </m:ctrlPr>
+                    </m:boxPr>
+                    <m:e>
+                      <m:box>
+                        <m:boxPr>
+                          <m:opEmu m:val="1"/>
+                          <m:ctrlPr>
+                            <w:rPr>
+                              <w:rFonts w:ascii="Cambria Math" w:hAnsi="Cambria Math"/>
+                              <w:i/>
+                            </w:rPr>
+                          </m:ctrlPr>
+                        </m:boxPr>
+                        <m:e>
+                          <m:box>
+                            <m:boxPr>
+                              <m:opEmu m:val="1"/>
+                              <m:ctrlPr>
+                                <w:rPr>
+                                  <w:rFonts w:ascii="Cambria Math" w:hAnsi="Cambria Math"/>
+                                  <w:i/>
+                                </w:rPr>
+                              </m:ctrlPr>
+                            </m:boxPr>
+                            <m:e>
+                              <m:box>
+                                <m:boxPr>
+                                  <m:opEmu m:val="1"/>
+                                  <m:ctrlPr>
+                                    <w:rPr>
+                                      <w:rFonts w:ascii="Cambria Math" w:hAnsi="Cambria Math"/>
+                                      <w:i/>
+                                    </w:rPr>
+                                  </m:ctrlPr>
+                                </m:boxPr>
+                                <m:e>
+                                  <m:groupChr>
+                                    <m:groupChrPr>
+                                      <m:chr m:val="⇒"/>
+                                      <m:vertJc m:val="bot"/>
+                                      <m:ctrlPr>
+                                        <w:rPr>
+                                          <w:rFonts w:ascii="Cambria Math" w:hAnsi="Cambria Math"/>
+                                          <w:i/>
+                                        </w:rPr>
+                                      </m:ctrlPr>
+                                    </m:groupChrPr>
+                                    <m:e>
+                                      <m:r>
+                                        <w:rPr>
+                                          <w:rFonts w:ascii="Cambria Math" w:hAnsi="Cambria Math"/>
+                                        </w:rPr>
+                                        <m:t>τ,v:=0</m:t>
+                                      </m:r>
+                                    </m:e>
+                                  </m:groupChr>
+                                </m:e>
+                              </m:box>
+                            </m:e>
+                          </m:box>
+                        </m:e>
+                      </m:box>
+                    </m:e>
+                  </m:box>
+                  <m:r>
+                    <w:rPr>
+                      <w:rFonts w:ascii="Cambria Math" w:hAnsi="Cambria Math"/>
+                    </w:rPr>
+                    <m:t>l</m:t>
+                  </m:r>
+                  <m:d>
+                    <m:dPr>
+                      <m:begChr m:val="["/>
+                      <m:endChr m:val="]"/>
+                      <m:ctrlPr>
+                        <w:rPr>
+                          <w:rFonts w:ascii="Cambria Math" w:hAnsi="Cambria Math"/>
+                          <w:i/>
+                        </w:rPr>
+                      </m:ctrlPr>
+                    </m:dPr>
+                    <m:e>
+                      <m:r>
+                        <w:rPr>
+                          <w:rFonts w:ascii="Cambria Math" w:hAnsi="Cambria Math"/>
+                        </w:rPr>
+                        <m:t>x↦</m:t>
+                      </m:r>
+                      <m:d>
+                        <m:dPr>
+                          <m:ctrlPr>
+                            <w:rPr>
+                              <w:rFonts w:ascii="Cambria Math" w:hAnsi="Cambria Math"/>
+                              <w:i/>
+                            </w:rPr>
+                          </m:ctrlPr>
+                        </m:dPr>
+                        <m:e>
+                          <m:sSubSup>
+                            <m:sSubSupPr>
+                              <m:ctrlPr>
+                                <w:rPr>
+                                  <w:rFonts w:ascii="Cambria Math" w:hAnsi="Cambria Math"/>
+                                  <w:i/>
+                                </w:rPr>
+                              </m:ctrlPr>
+                            </m:sSubSupPr>
+                            <m:e>
+                              <m:r>
+                                <w:rPr>
+                                  <w:rFonts w:ascii="Cambria Math" w:hAnsi="Cambria Math"/>
+                                </w:rPr>
+                                <m:t>ds</m:t>
+                              </m:r>
+                            </m:e>
+                            <m:sub>
+                              <m:r>
+                                <w:rPr>
+                                  <w:rFonts w:ascii="Cambria Math" w:hAnsi="Cambria Math"/>
+                                </w:rPr>
+                                <m:t>x</m:t>
+                              </m:r>
+                            </m:sub>
+                            <m:sup>
+                              <m:r>
+                                <w:rPr>
+                                  <w:rFonts w:ascii="Cambria Math" w:hAnsi="Cambria Math"/>
+                                </w:rPr>
+                                <m:t>'</m:t>
+                              </m:r>
+                            </m:sup>
+                          </m:sSubSup>
+                          <m:sSubSup>
+                            <m:sSubSupPr>
+                              <m:ctrlPr>
+                                <w:rPr>
+                                  <w:rFonts w:ascii="Cambria Math" w:hAnsi="Cambria Math"/>
+                                  <w:i/>
+                                </w:rPr>
+                              </m:ctrlPr>
+                            </m:sSubSupPr>
+                            <m:e>
+                              <m:r>
+                                <w:rPr>
+                                  <w:rFonts w:ascii="Cambria Math" w:hAnsi="Cambria Math"/>
+                                </w:rPr>
+                                <m:t>cs</m:t>
+                              </m:r>
+                            </m:e>
+                            <m:sub>
+                              <m:r>
+                                <w:rPr>
+                                  <w:rFonts w:ascii="Cambria Math" w:hAnsi="Cambria Math"/>
+                                </w:rPr>
+                                <m:t>x</m:t>
+                              </m:r>
+                            </m:sub>
+                            <m:sup>
+                              <m:r>
+                                <w:rPr>
+                                  <w:rFonts w:ascii="Cambria Math" w:hAnsi="Cambria Math"/>
+                                </w:rPr>
+                                <m:t>'</m:t>
+                              </m:r>
+                            </m:sup>
+                          </m:sSubSup>
+                        </m:e>
+                      </m:d>
+                    </m:e>
+                  </m:d>
+                  <m:r>
+                    <w:rPr>
+                      <w:rFonts w:ascii="Cambria Math" w:hAnsi="Cambria Math"/>
+                    </w:rPr>
+                    <m:t>[y↦</m:t>
+                  </m:r>
+                  <m:d>
+                    <m:dPr>
+                      <m:ctrlPr>
+                        <w:rPr>
+                          <w:rFonts w:ascii="Cambria Math" w:hAnsi="Cambria Math"/>
+                          <w:i/>
+                        </w:rPr>
+                      </m:ctrlPr>
+                    </m:dPr>
+                    <m:e>
+                      <m:sSubSup>
+                        <m:sSubSupPr>
+                          <m:ctrlPr>
+                            <w:rPr>
+                              <w:rFonts w:ascii="Cambria Math" w:hAnsi="Cambria Math"/>
+                              <w:i/>
+                            </w:rPr>
+                          </m:ctrlPr>
+                        </m:sSubSupPr>
+                        <m:e>
+                          <m:r>
+                            <w:rPr>
+                              <w:rFonts w:ascii="Cambria Math" w:hAnsi="Cambria Math"/>
+                            </w:rPr>
+                            <m:t>ds</m:t>
+                          </m:r>
+                        </m:e>
+                        <m:sub>
+                          <m:r>
+                            <w:rPr>
+                              <w:rFonts w:ascii="Cambria Math" w:hAnsi="Cambria Math"/>
+                            </w:rPr>
+                            <m:t>y</m:t>
+                          </m:r>
+                        </m:sub>
+                        <m:sup>
+                          <m:r>
+                            <w:rPr>
+                              <w:rFonts w:ascii="Cambria Math" w:hAnsi="Cambria Math"/>
+                            </w:rPr>
+                            <m:t>'</m:t>
+                          </m:r>
+                        </m:sup>
+                      </m:sSubSup>
+                      <m:sSub>
+                        <m:sSubPr>
+                          <m:ctrlPr>
+                            <w:rPr>
+                              <w:rFonts w:ascii="Cambria Math" w:hAnsi="Cambria Math"/>
+                              <w:i/>
+                            </w:rPr>
+                          </m:ctrlPr>
+                        </m:sSubPr>
+                        <m:e>
+                          <m:r>
+                            <w:rPr>
+                              <w:rFonts w:ascii="Cambria Math" w:hAnsi="Cambria Math"/>
+                            </w:rPr>
+                            <m:t>,cs</m:t>
+                          </m:r>
+                        </m:e>
+                        <m:sub>
+                          <m:r>
+                            <w:rPr>
+                              <w:rFonts w:ascii="Cambria Math" w:hAnsi="Cambria Math"/>
+                            </w:rPr>
+                            <m:t>y</m:t>
+                          </m:r>
+                        </m:sub>
+                      </m:sSub>
+                    </m:e>
+                  </m:d>
+                  <m:r>
+                    <w:rPr>
+                      <w:rFonts w:ascii="Cambria Math" w:hAnsi="Cambria Math"/>
+                    </w:rPr>
+                    <m:t>]</m:t>
+                  </m:r>
+                </m:e>
+                <m:e>
+                  <m:sSubSup>
+                    <m:sSubSupPr>
+                      <m:ctrlPr>
+                        <w:rPr>
+                          <w:rFonts w:ascii="Cambria Math" w:hAnsi="Cambria Math"/>
+                          <w:i/>
+                        </w:rPr>
+                      </m:ctrlPr>
+                    </m:sSubSupPr>
+                    <m:e>
+                      <m:r>
+                        <w:rPr>
+                          <w:rFonts w:ascii="Cambria Math" w:hAnsi="Cambria Math"/>
+                        </w:rPr>
+                        <m:t>ds</m:t>
+                      </m:r>
+                    </m:e>
+                    <m:sub>
+                      <m:r>
+                        <w:rPr>
+                          <w:rFonts w:ascii="Cambria Math" w:hAnsi="Cambria Math"/>
+                        </w:rPr>
+                        <m:t>x</m:t>
+                      </m:r>
+                    </m:sub>
+                    <m:sup>
+                      <m:r>
+                        <w:rPr>
+                          <w:rFonts w:ascii="Cambria Math" w:hAnsi="Cambria Math"/>
+                        </w:rPr>
+                        <m:t>'</m:t>
+                      </m:r>
+                    </m:sup>
+                  </m:sSubSup>
+                  <m:r>
+                    <w:rPr>
+                      <w:rFonts w:ascii="Cambria Math" w:hAnsi="Cambria Math"/>
+                    </w:rPr>
+                    <m:t>=</m:t>
+                  </m:r>
+                  <m:d>
+                    <m:dPr>
+                      <m:ctrlPr>
+                        <w:rPr>
+                          <w:rFonts w:ascii="Cambria Math" w:hAnsi="Cambria Math"/>
+                          <w:i/>
+                        </w:rPr>
+                      </m:ctrlPr>
+                    </m:dPr>
+                    <m:e>
+                      <m:sSup>
+                        <m:sSupPr>
+                          <m:ctrlPr>
+                            <w:rPr>
+                              <w:rFonts w:ascii="Cambria Math" w:hAnsi="Cambria Math"/>
+                              <w:i/>
+                            </w:rPr>
+                          </m:ctrlPr>
+                        </m:sSupPr>
+                        <m:e>
+                          <m:r>
+                            <w:rPr>
+                              <w:rFonts w:ascii="Cambria Math" w:hAnsi="Cambria Math"/>
+                            </w:rPr>
+                            <m:t>v</m:t>
+                          </m:r>
+                        </m:e>
+                        <m:sup>
+                          <m:r>
+                            <w:rPr>
+                              <w:rFonts w:ascii="Cambria Math" w:hAnsi="Cambria Math"/>
+                            </w:rPr>
+                            <m:t>x</m:t>
+                          </m:r>
+                        </m:sup>
+                      </m:sSup>
+                      <m:r>
+                        <w:rPr>
+                          <w:rFonts w:ascii="Cambria Math" w:hAnsi="Cambria Math"/>
+                        </w:rPr>
+                        <m:t>,</m:t>
+                      </m:r>
+                      <m:sSubSup>
+                        <m:sSubSupPr>
+                          <m:ctrlPr>
+                            <w:rPr>
+                              <w:rFonts w:ascii="Cambria Math" w:hAnsi="Cambria Math"/>
+                              <w:i/>
+                            </w:rPr>
+                          </m:ctrlPr>
+                        </m:sSubSupPr>
+                        <m:e>
+                          <m:r>
+                            <w:rPr>
+                              <w:rFonts w:ascii="Cambria Math" w:hAnsi="Cambria Math"/>
+                            </w:rPr>
+                            <m:t>q</m:t>
+                          </m:r>
+                        </m:e>
+                        <m:sub>
+                          <m:r>
+                            <w:rPr>
+                              <w:rFonts w:ascii="Cambria Math" w:hAnsi="Cambria Math"/>
+                            </w:rPr>
+                            <m:t>h</m:t>
+                          </m:r>
+                        </m:sub>
+                        <m:sup>
+                          <m:r>
+                            <w:rPr>
+                              <w:rFonts w:ascii="Cambria Math" w:hAnsi="Cambria Math"/>
+                            </w:rPr>
+                            <m:t>x</m:t>
+                          </m:r>
+                        </m:sup>
+                      </m:sSubSup>
+                      <m:r>
+                        <w:rPr>
+                          <w:rFonts w:ascii="Cambria Math" w:hAnsi="Cambria Math"/>
+                        </w:rPr>
+                        <m:t>,</m:t>
+                      </m:r>
+                      <m:sSubSup>
+                        <m:sSubSupPr>
+                          <m:ctrlPr>
+                            <w:rPr>
+                              <w:rFonts w:ascii="Cambria Math" w:hAnsi="Cambria Math"/>
+                              <w:i/>
+                            </w:rPr>
+                          </m:ctrlPr>
+                        </m:sSubSupPr>
+                        <m:e>
+                          <m:r>
+                            <w:rPr>
+                              <w:rFonts w:ascii="Cambria Math" w:hAnsi="Cambria Math"/>
+                            </w:rPr>
+                            <m:t>q</m:t>
+                          </m:r>
+                        </m:e>
+                        <m:sub>
+                          <m:r>
+                            <w:rPr>
+                              <w:rFonts w:ascii="Cambria Math" w:hAnsi="Cambria Math"/>
+                            </w:rPr>
+                            <m:t>l</m:t>
+                          </m:r>
+                        </m:sub>
+                        <m:sup>
+                          <m:r>
+                            <w:rPr>
+                              <w:rFonts w:ascii="Cambria Math" w:hAnsi="Cambria Math"/>
+                            </w:rPr>
+                            <m:t>x</m:t>
+                          </m:r>
+                        </m:sup>
+                      </m:sSubSup>
+                      <m:r>
+                        <w:rPr>
+                          <w:rFonts w:ascii="Cambria Math" w:hAnsi="Cambria Math"/>
+                        </w:rPr>
+                        <m:t>,</m:t>
+                      </m:r>
+                      <m:sSup>
+                        <m:sSupPr>
+                          <m:ctrlPr>
+                            <w:rPr>
+                              <w:rFonts w:ascii="Cambria Math" w:hAnsi="Cambria Math"/>
+                              <w:i/>
+                            </w:rPr>
+                          </m:ctrlPr>
+                        </m:sSupPr>
+                        <m:e>
+                          <m:r>
+                            <w:rPr>
+                              <w:rFonts w:ascii="Cambria Math" w:hAnsi="Cambria Math"/>
+                            </w:rPr>
+                            <m:t>σ</m:t>
+                          </m:r>
+                        </m:e>
+                        <m:sup>
+                          <m:r>
+                            <w:rPr>
+                              <w:rFonts w:ascii="Cambria Math" w:hAnsi="Cambria Math"/>
+                            </w:rPr>
+                            <m:t>x</m:t>
+                          </m:r>
+                        </m:sup>
+                      </m:sSup>
+                    </m:e>
+                  </m:d>
+                </m:e>
+                <m:e>
+                  <m:sSubSup>
+                    <m:sSubSupPr>
+                      <m:ctrlPr>
+                        <w:rPr>
+                          <w:rFonts w:ascii="Cambria Math" w:hAnsi="Cambria Math"/>
+                          <w:i/>
+                        </w:rPr>
+                      </m:ctrlPr>
+                    </m:sSubSupPr>
+                    <m:e>
+                      <m:r>
+                        <w:rPr>
+                          <w:rFonts w:ascii="Cambria Math" w:hAnsi="Cambria Math"/>
+                        </w:rPr>
+                        <m:t>cs</m:t>
+                      </m:r>
+                    </m:e>
+                    <m:sub>
+                      <m:r>
+                        <w:rPr>
+                          <w:rFonts w:ascii="Cambria Math" w:hAnsi="Cambria Math"/>
+                        </w:rPr>
+                        <m:t>y</m:t>
+                      </m:r>
+                    </m:sub>
+                    <m:sup>
+                      <m:r>
+                        <w:rPr>
+                          <w:rFonts w:ascii="Cambria Math" w:hAnsi="Cambria Math"/>
+                        </w:rPr>
+                        <m:t>'</m:t>
+                      </m:r>
+                    </m:sup>
+                  </m:sSubSup>
+                  <m:r>
+                    <w:rPr>
+                      <w:rFonts w:ascii="Cambria Math" w:hAnsi="Cambria Math"/>
+                    </w:rPr>
+                    <m:t>=</m:t>
+                  </m:r>
+                  <m:sSub>
+                    <m:sSubPr>
+                      <m:ctrlPr>
+                        <w:rPr>
+                          <w:rFonts w:ascii="Cambria Math" w:hAnsi="Cambria Math"/>
+                          <w:i/>
+                        </w:rPr>
+                      </m:ctrlPr>
+                    </m:sSubPr>
+                    <m:e>
+                      <m:r>
+                        <w:rPr>
+                          <w:rFonts w:ascii="Cambria Math" w:hAnsi="Cambria Math"/>
+                        </w:rPr>
+                        <m:t>cs</m:t>
+                      </m:r>
+                    </m:e>
+                    <m:sub>
+                      <m:r>
+                        <w:rPr>
+                          <w:rFonts w:ascii="Cambria Math" w:hAnsi="Cambria Math"/>
+                        </w:rPr>
+                        <m:t>y</m:t>
+                      </m:r>
+                    </m:sub>
+                  </m:sSub>
+                  <m:r>
+                    <w:rPr>
+                      <w:rFonts w:ascii="Cambria Math" w:hAnsi="Cambria Math"/>
+                    </w:rPr>
+                    <m:t>∪(v≤d,{v'=1},v==d,{RemoveMessage</m:t>
+                  </m:r>
+                  <m:d>
+                    <m:dPr>
+                      <m:ctrlPr>
+                        <w:rPr>
+                          <w:rFonts w:ascii="Cambria Math" w:hAnsi="Cambria Math"/>
+                          <w:i/>
+                        </w:rPr>
+                      </m:ctrlPr>
+                    </m:dPr>
+                    <m:e>
+                      <m:r>
+                        <w:rPr>
+                          <w:rFonts w:ascii="Cambria Math" w:hAnsi="Cambria Math"/>
+                        </w:rPr>
+                        <m:t>m</m:t>
+                      </m:r>
+                    </m:e>
+                  </m:d>
+                  <m:r>
+                    <w:rPr>
+                      <w:rFonts w:ascii="Cambria Math" w:hAnsi="Cambria Math"/>
+                    </w:rPr>
+                    <m:t>,Release(v,p)})</m:t>
+                  </m:r>
+                  <m:ctrlPr>
+                    <w:rPr>
+                      <w:rFonts w:ascii="Cambria Math" w:eastAsia="Cambria Math" w:hAnsi="Cambria Math" w:cs="Cambria Math"/>
+                      <w:i/>
+                    </w:rPr>
+                  </m:ctrlPr>
+                </m:e>
+                <m:e>
+                  <m:sSubSup>
+                    <m:sSubSupPr>
+                      <m:ctrlPr>
+                        <w:rPr>
+                          <w:rFonts w:ascii="Cambria Math" w:hAnsi="Cambria Math"/>
+                          <w:i/>
+                        </w:rPr>
+                      </m:ctrlPr>
+                    </m:sSubSupPr>
+                    <m:e>
+                      <m:r>
+                        <w:rPr>
+                          <w:rFonts w:ascii="Cambria Math" w:hAnsi="Cambria Math"/>
+                        </w:rPr>
+                        <m:t>ds</m:t>
+                      </m:r>
+                    </m:e>
+                    <m:sub>
+                      <m:r>
+                        <w:rPr>
+                          <w:rFonts w:ascii="Cambria Math" w:hAnsi="Cambria Math"/>
+                        </w:rPr>
+                        <m:t>y</m:t>
+                      </m:r>
+                    </m:sub>
+                    <m:sup>
+                      <m:r>
+                        <w:rPr>
+                          <w:rFonts w:ascii="Cambria Math" w:hAnsi="Cambria Math"/>
+                        </w:rPr>
+                        <m:t>'</m:t>
+                      </m:r>
+                    </m:sup>
+                  </m:sSubSup>
+                  <m:r>
+                    <w:rPr>
+                      <w:rFonts w:ascii="Cambria Math" w:hAnsi="Cambria Math"/>
+                    </w:rPr>
+                    <m:t>=(</m:t>
+                  </m:r>
+                  <m:sSup>
+                    <m:sSupPr>
+                      <m:ctrlPr>
+                        <w:rPr>
+                          <w:rFonts w:ascii="Cambria Math" w:hAnsi="Cambria Math"/>
+                          <w:i/>
+                        </w:rPr>
+                      </m:ctrlPr>
+                    </m:sSupPr>
+                    <m:e>
+                      <m:r>
+                        <w:rPr>
+                          <w:rFonts w:ascii="Cambria Math" w:hAnsi="Cambria Math"/>
+                        </w:rPr>
+                        <m:t>v</m:t>
+                      </m:r>
+                    </m:e>
+                    <m:sup>
+                      <m:r>
+                        <w:rPr>
+                          <w:rFonts w:ascii="Cambria Math" w:hAnsi="Cambria Math"/>
+                        </w:rPr>
+                        <m:t>y</m:t>
+                      </m:r>
+                    </m:sup>
+                  </m:sSup>
+                  <m:r>
+                    <w:rPr>
+                      <w:rFonts w:ascii="Cambria Math" w:hAnsi="Cambria Math"/>
+                    </w:rPr>
+                    <m:t>,</m:t>
+                  </m:r>
+                  <m:sSubSup>
+                    <m:sSubSupPr>
+                      <m:ctrlPr>
+                        <w:rPr>
+                          <w:rFonts w:ascii="Cambria Math" w:hAnsi="Cambria Math"/>
+                          <w:i/>
+                        </w:rPr>
+                      </m:ctrlPr>
+                    </m:sSubSupPr>
+                    <m:e>
+                      <m:r>
+                        <w:rPr>
+                          <w:rFonts w:ascii="Cambria Math" w:hAnsi="Cambria Math"/>
+                        </w:rPr>
+                        <m:t>q</m:t>
+                      </m:r>
+                    </m:e>
+                    <m:sub>
+                      <m:r>
+                        <w:rPr>
+                          <w:rFonts w:ascii="Cambria Math" w:hAnsi="Cambria Math"/>
+                        </w:rPr>
+                        <m:t>h</m:t>
+                      </m:r>
+                    </m:sub>
+                    <m:sup>
+                      <m:r>
+                        <w:rPr>
+                          <w:rFonts w:ascii="Cambria Math" w:hAnsi="Cambria Math"/>
+                        </w:rPr>
+                        <m:t>y</m:t>
+                      </m:r>
+                    </m:sup>
+                  </m:sSubSup>
+                  <m:r>
+                    <w:rPr>
+                      <w:rFonts w:ascii="Cambria Math" w:hAnsi="Cambria Math"/>
+                    </w:rPr>
+                    <m:t>,</m:t>
+                  </m:r>
+                  <m:sSubSup>
+                    <m:sSubSupPr>
+                      <m:ctrlPr>
+                        <w:rPr>
+                          <w:rFonts w:ascii="Cambria Math" w:hAnsi="Cambria Math"/>
+                          <w:i/>
+                        </w:rPr>
+                      </m:ctrlPr>
+                    </m:sSubSupPr>
+                    <m:e>
+                      <m:r>
+                        <w:rPr>
+                          <w:rFonts w:ascii="Cambria Math" w:hAnsi="Cambria Math"/>
+                        </w:rPr>
+                        <m:t>q</m:t>
+                      </m:r>
+                    </m:e>
+                    <m:sub>
+                      <m:r>
+                        <w:rPr>
+                          <w:rFonts w:ascii="Cambria Math" w:hAnsi="Cambria Math"/>
+                        </w:rPr>
+                        <m:t>l</m:t>
+                      </m:r>
+                    </m:sub>
+                    <m:sup>
+                      <m:r>
+                        <w:rPr>
+                          <w:rFonts w:ascii="Cambria Math" w:hAnsi="Cambria Math"/>
+                        </w:rPr>
+                        <m:t>y</m:t>
+                      </m:r>
+                    </m:sup>
+                  </m:sSubSup>
+                  <m:r>
+                    <w:rPr>
+                      <w:rFonts w:ascii="Cambria Math" w:hAnsi="Cambria Math"/>
+                    </w:rPr>
+                    <m:t>⊕m,</m:t>
+                  </m:r>
+                  <m:sSup>
+                    <m:sSupPr>
+                      <m:ctrlPr>
+                        <w:rPr>
+                          <w:rFonts w:ascii="Cambria Math" w:hAnsi="Cambria Math"/>
+                          <w:i/>
+                        </w:rPr>
+                      </m:ctrlPr>
+                    </m:sSupPr>
+                    <m:e>
+                      <m:r>
+                        <w:rPr>
+                          <w:rFonts w:ascii="Cambria Math" w:hAnsi="Cambria Math"/>
+                        </w:rPr>
+                        <m:t>σ</m:t>
+                      </m:r>
+                    </m:e>
+                    <m:sup>
+                      <m:r>
+                        <w:rPr>
+                          <w:rFonts w:ascii="Cambria Math" w:hAnsi="Cambria Math"/>
+                        </w:rPr>
+                        <m:t>y</m:t>
+                      </m:r>
+                    </m:sup>
+                  </m:sSup>
+                  <m:r>
+                    <w:rPr>
+                      <w:rFonts w:ascii="Cambria Math" w:hAnsi="Cambria Math"/>
+                    </w:rPr>
+                    <m:t>)</m:t>
+                  </m:r>
+                </m:e>
+                <m:e>
+                  <m:r>
+                    <w:rPr>
+                      <w:rFonts w:ascii="Cambria Math" w:hAnsi="Cambria Math"/>
+                    </w:rPr>
+                    <m:t xml:space="preserve"> </m:t>
+                  </m:r>
+                </m:e>
+              </m:eqArr>
+            </m:den>
+          </m:f>
+        </m:oMath>
+      </m:oMathPara>
     </w:p>
     <w:p>
       <w:pPr>
@@ -11372,7 +12489,7 @@
 </file>
 
 <file path=customXml/itemProps1.xml><?xml version="1.0" encoding="utf-8"?>
-<ds:datastoreItem xmlns:ds="http://schemas.openxmlformats.org/officeDocument/2006/customXml" ds:itemID="{9C8539B3-196B-4A89-A564-E76CB87629D8}">
+<ds:datastoreItem xmlns:ds="http://schemas.openxmlformats.org/officeDocument/2006/customXml" ds:itemID="{0E6846E9-8B4F-48E7-91C9-4873C1C77D27}">
   <ds:schemaRefs>
     <ds:schemaRef ds:uri="http://schemas.openxmlformats.org/officeDocument/2006/bibliography"/>
   </ds:schemaRefs>

</xml_diff>